<commit_message>
Use case - Window
</commit_message>
<xml_diff>
--- a/Use Case - Playlist Window .docx
+++ b/Use Case - Playlist Window .docx
@@ -66,717 +66,710 @@
             <w:r>
               <w:t>3</w:t>
             </w:r>
+          </w:p>
+        </w:tc>
+        <w:tc>
+          <w:tcPr>
+            <w:tcW w:w="3850" w:type="pct"/>
+            <w:gridSpan w:val="2"/>
+            <w:tcBorders>
+              <w:top w:val="outset" w:sz="6" w:space="0" w:color="000000"/>
+              <w:left w:val="outset" w:sz="6" w:space="0" w:color="000000"/>
+              <w:bottom w:val="outset" w:sz="6" w:space="0" w:color="000000"/>
+              <w:right w:val="outset" w:sz="6" w:space="0" w:color="000000"/>
+            </w:tcBorders>
+          </w:tcPr>
+          <w:p>
+            <w:pPr>
+              <w:pStyle w:val="NormalWeb"/>
+            </w:pPr>
+            <w:r>
+              <w:t>Use Playlist to Move to new Window</w:t>
+            </w:r>
+          </w:p>
+        </w:tc>
+      </w:tr>
+      <w:tr>
+        <w:trPr>
+          <w:tblCellSpacing w:w="7" w:type="dxa"/>
+        </w:trPr>
+        <w:tc>
+          <w:tcPr>
+            <w:tcW w:w="1150" w:type="pct"/>
+            <w:tcBorders>
+              <w:top w:val="outset" w:sz="6" w:space="0" w:color="000000"/>
+              <w:left w:val="outset" w:sz="6" w:space="0" w:color="000000"/>
+              <w:bottom w:val="outset" w:sz="6" w:space="0" w:color="000000"/>
+              <w:right w:val="outset" w:sz="6" w:space="0" w:color="000000"/>
+            </w:tcBorders>
+          </w:tcPr>
+          <w:p>
+            <w:pPr>
+              <w:pStyle w:val="NormalWeb"/>
+            </w:pPr>
+            <w:r>
+              <w:t>Goal in Context</w:t>
+            </w:r>
+          </w:p>
+        </w:tc>
+        <w:tc>
+          <w:tcPr>
+            <w:tcW w:w="3850" w:type="pct"/>
+            <w:gridSpan w:val="2"/>
+            <w:tcBorders>
+              <w:top w:val="outset" w:sz="6" w:space="0" w:color="000000"/>
+              <w:left w:val="outset" w:sz="6" w:space="0" w:color="000000"/>
+              <w:bottom w:val="outset" w:sz="6" w:space="0" w:color="000000"/>
+              <w:right w:val="outset" w:sz="6" w:space="0" w:color="000000"/>
+            </w:tcBorders>
+          </w:tcPr>
+          <w:p>
+            <w:pPr>
+              <w:pStyle w:val="NormalWeb"/>
+            </w:pPr>
+            <w:r>
+              <w:t>Create a new window when user creates a playlist</w:t>
+            </w:r>
+          </w:p>
+        </w:tc>
+      </w:tr>
+      <w:tr>
+        <w:trPr>
+          <w:tblCellSpacing w:w="7" w:type="dxa"/>
+        </w:trPr>
+        <w:tc>
+          <w:tcPr>
+            <w:tcW w:w="1150" w:type="pct"/>
+            <w:tcBorders>
+              <w:top w:val="outset" w:sz="6" w:space="0" w:color="000000"/>
+              <w:left w:val="outset" w:sz="6" w:space="0" w:color="000000"/>
+              <w:bottom w:val="outset" w:sz="6" w:space="0" w:color="000000"/>
+              <w:right w:val="outset" w:sz="6" w:space="0" w:color="000000"/>
+            </w:tcBorders>
+          </w:tcPr>
+          <w:p>
+            <w:pPr>
+              <w:pStyle w:val="NormalWeb"/>
+            </w:pPr>
+            <w:r>
+              <w:t>Scope &amp; Level</w:t>
+            </w:r>
+          </w:p>
+        </w:tc>
+        <w:tc>
+          <w:tcPr>
+            <w:tcW w:w="3850" w:type="pct"/>
+            <w:gridSpan w:val="2"/>
+            <w:tcBorders>
+              <w:top w:val="outset" w:sz="6" w:space="0" w:color="000000"/>
+              <w:left w:val="outset" w:sz="6" w:space="0" w:color="000000"/>
+              <w:bottom w:val="outset" w:sz="6" w:space="0" w:color="000000"/>
+              <w:right w:val="outset" w:sz="6" w:space="0" w:color="000000"/>
+            </w:tcBorders>
+          </w:tcPr>
+          <w:p>
+            <w:pPr>
+              <w:pStyle w:val="NormalWeb"/>
+            </w:pPr>
+            <w:r>
+              <w:t xml:space="preserve">Action preformed when users creates a playlist </w:t>
+            </w:r>
+          </w:p>
+        </w:tc>
+      </w:tr>
+      <w:tr>
+        <w:trPr>
+          <w:tblCellSpacing w:w="7" w:type="dxa"/>
+        </w:trPr>
+        <w:tc>
+          <w:tcPr>
+            <w:tcW w:w="1150" w:type="pct"/>
+            <w:tcBorders>
+              <w:top w:val="outset" w:sz="6" w:space="0" w:color="000000"/>
+              <w:left w:val="outset" w:sz="6" w:space="0" w:color="000000"/>
+              <w:bottom w:val="outset" w:sz="6" w:space="0" w:color="000000"/>
+              <w:right w:val="outset" w:sz="6" w:space="0" w:color="000000"/>
+            </w:tcBorders>
+          </w:tcPr>
+          <w:p>
+            <w:pPr>
+              <w:pStyle w:val="NormalWeb"/>
+            </w:pPr>
+            <w:r>
+              <w:t>Preconditions</w:t>
+            </w:r>
+          </w:p>
+        </w:tc>
+        <w:tc>
+          <w:tcPr>
+            <w:tcW w:w="3850" w:type="pct"/>
+            <w:gridSpan w:val="2"/>
+            <w:tcBorders>
+              <w:top w:val="outset" w:sz="6" w:space="0" w:color="000000"/>
+              <w:left w:val="outset" w:sz="6" w:space="0" w:color="000000"/>
+              <w:bottom w:val="outset" w:sz="6" w:space="0" w:color="000000"/>
+              <w:right w:val="outset" w:sz="6" w:space="0" w:color="000000"/>
+            </w:tcBorders>
+          </w:tcPr>
+          <w:p>
+            <w:pPr>
+              <w:pStyle w:val="NormalWeb"/>
+            </w:pPr>
+            <w:r>
+              <w:t xml:space="preserve">The application is open. </w:t>
+            </w:r>
+            <w:r>
+              <w:t>At least one playist exists.</w:t>
+            </w:r>
+          </w:p>
+        </w:tc>
+      </w:tr>
+      <w:tr>
+        <w:trPr>
+          <w:tblCellSpacing w:w="7" w:type="dxa"/>
+        </w:trPr>
+        <w:tc>
+          <w:tcPr>
+            <w:tcW w:w="1150" w:type="pct"/>
+            <w:tcBorders>
+              <w:top w:val="outset" w:sz="6" w:space="0" w:color="000000"/>
+              <w:left w:val="outset" w:sz="6" w:space="0" w:color="000000"/>
+              <w:bottom w:val="outset" w:sz="6" w:space="0" w:color="000000"/>
+              <w:right w:val="outset" w:sz="6" w:space="0" w:color="000000"/>
+            </w:tcBorders>
+          </w:tcPr>
+          <w:p>
+            <w:pPr>
+              <w:pStyle w:val="NormalWeb"/>
+            </w:pPr>
+            <w:r>
+              <w:t>Success End Condition</w:t>
+            </w:r>
+          </w:p>
+        </w:tc>
+        <w:tc>
+          <w:tcPr>
+            <w:tcW w:w="3850" w:type="pct"/>
+            <w:gridSpan w:val="2"/>
+            <w:tcBorders>
+              <w:top w:val="outset" w:sz="6" w:space="0" w:color="000000"/>
+              <w:left w:val="outset" w:sz="6" w:space="0" w:color="000000"/>
+              <w:bottom w:val="outset" w:sz="6" w:space="0" w:color="000000"/>
+              <w:right w:val="outset" w:sz="6" w:space="0" w:color="000000"/>
+            </w:tcBorders>
+          </w:tcPr>
+          <w:p>
+            <w:pPr>
+              <w:pStyle w:val="NormalWeb"/>
+            </w:pPr>
+            <w:r>
+              <w:t>Song Playlist is opened in a new window</w:t>
+            </w:r>
+          </w:p>
+        </w:tc>
+      </w:tr>
+      <w:tr>
+        <w:trPr>
+          <w:tblCellSpacing w:w="7" w:type="dxa"/>
+        </w:trPr>
+        <w:tc>
+          <w:tcPr>
+            <w:tcW w:w="1150" w:type="pct"/>
+            <w:tcBorders>
+              <w:top w:val="outset" w:sz="6" w:space="0" w:color="000000"/>
+              <w:left w:val="outset" w:sz="6" w:space="0" w:color="000000"/>
+              <w:bottom w:val="outset" w:sz="6" w:space="0" w:color="000000"/>
+              <w:right w:val="outset" w:sz="6" w:space="0" w:color="000000"/>
+            </w:tcBorders>
+          </w:tcPr>
+          <w:p>
+            <w:pPr>
+              <w:pStyle w:val="NormalWeb"/>
+            </w:pPr>
+            <w:r>
+              <w:t>Failed End Condition</w:t>
+            </w:r>
+          </w:p>
+        </w:tc>
+        <w:tc>
+          <w:tcPr>
+            <w:tcW w:w="3850" w:type="pct"/>
+            <w:gridSpan w:val="2"/>
+            <w:tcBorders>
+              <w:top w:val="outset" w:sz="6" w:space="0" w:color="000000"/>
+              <w:left w:val="outset" w:sz="6" w:space="0" w:color="000000"/>
+              <w:bottom w:val="outset" w:sz="6" w:space="0" w:color="000000"/>
+              <w:right w:val="outset" w:sz="6" w:space="0" w:color="000000"/>
+            </w:tcBorders>
+          </w:tcPr>
+          <w:p>
+            <w:pPr>
+              <w:pStyle w:val="NormalWeb"/>
+            </w:pPr>
+            <w:r>
+              <w:t>Playlist</w:t>
+            </w:r>
+            <w:r>
+              <w:t xml:space="preserve"> did not display in a new window</w:t>
+            </w:r>
+          </w:p>
+        </w:tc>
+      </w:tr>
+      <w:tr>
+        <w:trPr>
+          <w:tblCellSpacing w:w="7" w:type="dxa"/>
+        </w:trPr>
+        <w:tc>
+          <w:tcPr>
+            <w:tcW w:w="1150" w:type="pct"/>
+            <w:tcBorders>
+              <w:top w:val="outset" w:sz="6" w:space="0" w:color="000000"/>
+              <w:left w:val="outset" w:sz="6" w:space="0" w:color="000000"/>
+              <w:bottom w:val="outset" w:sz="6" w:space="0" w:color="000000"/>
+              <w:right w:val="outset" w:sz="6" w:space="0" w:color="000000"/>
+            </w:tcBorders>
+          </w:tcPr>
+          <w:p>
+            <w:pPr>
+              <w:pStyle w:val="NormalWeb"/>
+            </w:pPr>
+            <w:r>
+              <w:t xml:space="preserve">Primary, </w:t>
+            </w:r>
+          </w:p>
+          <w:p>
+            <w:pPr>
+              <w:pStyle w:val="NormalWeb"/>
+            </w:pPr>
+            <w:r>
+              <w:t>Secondary Actors</w:t>
+            </w:r>
+          </w:p>
+        </w:tc>
+        <w:tc>
+          <w:tcPr>
+            <w:tcW w:w="3850" w:type="pct"/>
+            <w:gridSpan w:val="2"/>
+            <w:tcBorders>
+              <w:top w:val="outset" w:sz="6" w:space="0" w:color="000000"/>
+              <w:left w:val="outset" w:sz="6" w:space="0" w:color="000000"/>
+              <w:bottom w:val="outset" w:sz="6" w:space="0" w:color="000000"/>
+              <w:right w:val="outset" w:sz="6" w:space="0" w:color="000000"/>
+            </w:tcBorders>
+          </w:tcPr>
+          <w:p>
+            <w:pPr>
+              <w:pStyle w:val="NormalWeb"/>
+            </w:pPr>
+            <w:r>
+              <w:t>User</w:t>
+            </w:r>
+          </w:p>
+        </w:tc>
+      </w:tr>
+      <w:tr>
+        <w:trPr>
+          <w:tblCellSpacing w:w="7" w:type="dxa"/>
+        </w:trPr>
+        <w:tc>
+          <w:tcPr>
+            <w:tcW w:w="1150" w:type="pct"/>
+            <w:tcBorders>
+              <w:top w:val="outset" w:sz="6" w:space="0" w:color="000000"/>
+              <w:left w:val="outset" w:sz="6" w:space="0" w:color="000000"/>
+              <w:bottom w:val="outset" w:sz="6" w:space="0" w:color="000000"/>
+              <w:right w:val="outset" w:sz="6" w:space="0" w:color="000000"/>
+            </w:tcBorders>
+          </w:tcPr>
+          <w:p>
+            <w:pPr>
+              <w:pStyle w:val="NormalWeb"/>
+            </w:pPr>
+            <w:r>
+              <w:t>Trigger</w:t>
+            </w:r>
+          </w:p>
+        </w:tc>
+        <w:tc>
+          <w:tcPr>
+            <w:tcW w:w="3850" w:type="pct"/>
+            <w:gridSpan w:val="2"/>
+            <w:tcBorders>
+              <w:top w:val="outset" w:sz="6" w:space="0" w:color="000000"/>
+              <w:left w:val="outset" w:sz="6" w:space="0" w:color="000000"/>
+              <w:bottom w:val="outset" w:sz="6" w:space="0" w:color="000000"/>
+              <w:right w:val="outset" w:sz="6" w:space="0" w:color="000000"/>
+            </w:tcBorders>
+          </w:tcPr>
+          <w:p>
+            <w:pPr>
+              <w:pStyle w:val="NormalWeb"/>
+            </w:pPr>
+            <w:r>
+              <w:t>The user clicks the Create Playlist option from Menu bar</w:t>
+            </w:r>
+          </w:p>
+        </w:tc>
+      </w:tr>
+      <w:tr>
+        <w:trPr>
+          <w:tblCellSpacing w:w="7" w:type="dxa"/>
+        </w:trPr>
+        <w:tc>
+          <w:tcPr>
+            <w:tcW w:w="1150" w:type="pct"/>
+            <w:tcBorders>
+              <w:top w:val="outset" w:sz="6" w:space="0" w:color="000000"/>
+              <w:left w:val="outset" w:sz="6" w:space="0" w:color="000000"/>
+              <w:bottom w:val="outset" w:sz="6" w:space="0" w:color="000000"/>
+              <w:right w:val="outset" w:sz="6" w:space="0" w:color="000000"/>
+            </w:tcBorders>
+          </w:tcPr>
+          <w:p>
+            <w:pPr>
+              <w:pStyle w:val="NormalWeb"/>
+            </w:pPr>
+            <w:r>
+              <w:t>DESCRIPTION</w:t>
+            </w:r>
+          </w:p>
+        </w:tc>
+        <w:tc>
+          <w:tcPr>
+            <w:tcW w:w="450" w:type="pct"/>
+            <w:tcBorders>
+              <w:top w:val="outset" w:sz="6" w:space="0" w:color="000000"/>
+              <w:left w:val="outset" w:sz="6" w:space="0" w:color="000000"/>
+              <w:bottom w:val="outset" w:sz="6" w:space="0" w:color="000000"/>
+              <w:right w:val="outset" w:sz="6" w:space="0" w:color="000000"/>
+            </w:tcBorders>
+          </w:tcPr>
+          <w:p>
+            <w:pPr>
+              <w:pStyle w:val="NormalWeb"/>
+            </w:pPr>
+            <w:r>
+              <w:t>Step</w:t>
+            </w:r>
+          </w:p>
+        </w:tc>
+        <w:tc>
+          <w:tcPr>
+            <w:tcW w:w="3400" w:type="pct"/>
+            <w:tcBorders>
+              <w:top w:val="outset" w:sz="6" w:space="0" w:color="000000"/>
+              <w:left w:val="outset" w:sz="6" w:space="0" w:color="000000"/>
+              <w:bottom w:val="outset" w:sz="6" w:space="0" w:color="000000"/>
+              <w:right w:val="outset" w:sz="6" w:space="0" w:color="000000"/>
+            </w:tcBorders>
+          </w:tcPr>
+          <w:p>
+            <w:pPr>
+              <w:pStyle w:val="NormalWeb"/>
+            </w:pPr>
+            <w:r>
+              <w:t>Action</w:t>
+            </w:r>
+          </w:p>
+        </w:tc>
+      </w:tr>
+      <w:tr>
+        <w:trPr>
+          <w:tblCellSpacing w:w="7" w:type="dxa"/>
+        </w:trPr>
+        <w:tc>
+          <w:tcPr>
+            <w:tcW w:w="1150" w:type="pct"/>
+            <w:tcBorders>
+              <w:top w:val="outset" w:sz="6" w:space="0" w:color="000000"/>
+              <w:left w:val="outset" w:sz="6" w:space="0" w:color="000000"/>
+              <w:bottom w:val="outset" w:sz="6" w:space="0" w:color="000000"/>
+              <w:right w:val="outset" w:sz="6" w:space="0" w:color="000000"/>
+            </w:tcBorders>
+          </w:tcPr>
+          <w:p>
+            <w:r>
+              <w:t> </w:t>
+            </w:r>
+          </w:p>
+        </w:tc>
+        <w:tc>
+          <w:tcPr>
+            <w:tcW w:w="450" w:type="pct"/>
+            <w:tcBorders>
+              <w:top w:val="outset" w:sz="6" w:space="0" w:color="000000"/>
+              <w:left w:val="outset" w:sz="6" w:space="0" w:color="000000"/>
+              <w:bottom w:val="outset" w:sz="6" w:space="0" w:color="000000"/>
+              <w:right w:val="outset" w:sz="6" w:space="0" w:color="000000"/>
+            </w:tcBorders>
+          </w:tcPr>
+          <w:p>
+            <w:pPr>
+              <w:pStyle w:val="NormalWeb"/>
+            </w:pPr>
+            <w:r>
+              <w:t>1</w:t>
+            </w:r>
+          </w:p>
+        </w:tc>
+        <w:tc>
+          <w:tcPr>
+            <w:tcW w:w="3400" w:type="pct"/>
+            <w:tcBorders>
+              <w:top w:val="outset" w:sz="6" w:space="0" w:color="000000"/>
+              <w:left w:val="outset" w:sz="6" w:space="0" w:color="000000"/>
+              <w:bottom w:val="outset" w:sz="6" w:space="0" w:color="000000"/>
+              <w:right w:val="outset" w:sz="6" w:space="0" w:color="000000"/>
+            </w:tcBorders>
+          </w:tcPr>
+          <w:p>
+            <w:pPr>
+              <w:pStyle w:val="NormalWeb"/>
+            </w:pPr>
+            <w:r>
+              <w:t>Right clicking a playlist</w:t>
+            </w:r>
+          </w:p>
+        </w:tc>
+      </w:tr>
+      <w:tr>
+        <w:trPr>
+          <w:tblCellSpacing w:w="7" w:type="dxa"/>
+        </w:trPr>
+        <w:tc>
+          <w:tcPr>
+            <w:tcW w:w="1150" w:type="pct"/>
+            <w:tcBorders>
+              <w:top w:val="outset" w:sz="6" w:space="0" w:color="000000"/>
+              <w:left w:val="outset" w:sz="6" w:space="0" w:color="000000"/>
+              <w:bottom w:val="outset" w:sz="6" w:space="0" w:color="000000"/>
+              <w:right w:val="outset" w:sz="6" w:space="0" w:color="000000"/>
+            </w:tcBorders>
+          </w:tcPr>
+          <w:p>
+            <w:r>
+              <w:t> </w:t>
+            </w:r>
+          </w:p>
+        </w:tc>
+        <w:tc>
+          <w:tcPr>
+            <w:tcW w:w="450" w:type="pct"/>
+            <w:tcBorders>
+              <w:top w:val="outset" w:sz="6" w:space="0" w:color="000000"/>
+              <w:left w:val="outset" w:sz="6" w:space="0" w:color="000000"/>
+              <w:bottom w:val="outset" w:sz="6" w:space="0" w:color="000000"/>
+              <w:right w:val="outset" w:sz="6" w:space="0" w:color="000000"/>
+            </w:tcBorders>
+          </w:tcPr>
+          <w:p>
+            <w:pPr>
+              <w:pStyle w:val="NormalWeb"/>
+            </w:pPr>
+            <w:r>
+              <w:t>2</w:t>
+            </w:r>
+          </w:p>
+        </w:tc>
+        <w:tc>
+          <w:tcPr>
+            <w:tcW w:w="3400" w:type="pct"/>
+            <w:tcBorders>
+              <w:top w:val="outset" w:sz="6" w:space="0" w:color="000000"/>
+              <w:left w:val="outset" w:sz="6" w:space="0" w:color="000000"/>
+              <w:bottom w:val="outset" w:sz="6" w:space="0" w:color="000000"/>
+              <w:right w:val="outset" w:sz="6" w:space="0" w:color="000000"/>
+            </w:tcBorders>
+          </w:tcPr>
+          <w:p>
+            <w:pPr>
+              <w:pStyle w:val="NormalWeb"/>
+            </w:pPr>
+            <w:r>
+              <w:t>Selecte new window from contect menu</w:t>
+            </w:r>
+          </w:p>
+        </w:tc>
+      </w:tr>
+      <w:tr>
+        <w:trPr>
+          <w:tblCellSpacing w:w="7" w:type="dxa"/>
+        </w:trPr>
+        <w:tc>
+          <w:tcPr>
+            <w:tcW w:w="1150" w:type="pct"/>
+            <w:tcBorders>
+              <w:top w:val="outset" w:sz="6" w:space="0" w:color="000000"/>
+              <w:left w:val="outset" w:sz="6" w:space="0" w:color="000000"/>
+              <w:bottom w:val="outset" w:sz="6" w:space="0" w:color="000000"/>
+              <w:right w:val="outset" w:sz="6" w:space="0" w:color="000000"/>
+            </w:tcBorders>
+          </w:tcPr>
+          <w:p>
+            <w:r>
+              <w:t> </w:t>
+            </w:r>
+          </w:p>
+        </w:tc>
+        <w:tc>
+          <w:tcPr>
+            <w:tcW w:w="450" w:type="pct"/>
+            <w:tcBorders>
+              <w:top w:val="outset" w:sz="6" w:space="0" w:color="000000"/>
+              <w:left w:val="outset" w:sz="6" w:space="0" w:color="000000"/>
+              <w:bottom w:val="outset" w:sz="6" w:space="0" w:color="000000"/>
+              <w:right w:val="outset" w:sz="6" w:space="0" w:color="000000"/>
+            </w:tcBorders>
+          </w:tcPr>
+          <w:p>
+            <w:pPr>
+              <w:pStyle w:val="NormalWeb"/>
+            </w:pPr>
+            <w:r>
+              <w:t>3</w:t>
+            </w:r>
+          </w:p>
+        </w:tc>
+        <w:tc>
+          <w:tcPr>
+            <w:tcW w:w="3400" w:type="pct"/>
+            <w:tcBorders>
+              <w:top w:val="outset" w:sz="6" w:space="0" w:color="000000"/>
+              <w:left w:val="outset" w:sz="6" w:space="0" w:color="000000"/>
+              <w:bottom w:val="outset" w:sz="6" w:space="0" w:color="000000"/>
+              <w:right w:val="outset" w:sz="6" w:space="0" w:color="000000"/>
+            </w:tcBorders>
+          </w:tcPr>
+          <w:p>
+            <w:r>
+              <w:t> </w:t>
+            </w:r>
+          </w:p>
+        </w:tc>
+      </w:tr>
+      <w:tr>
+        <w:trPr>
+          <w:tblCellSpacing w:w="7" w:type="dxa"/>
+        </w:trPr>
+        <w:tc>
+          <w:tcPr>
+            <w:tcW w:w="1150" w:type="pct"/>
+            <w:tcBorders>
+              <w:top w:val="outset" w:sz="6" w:space="0" w:color="000000"/>
+              <w:left w:val="outset" w:sz="6" w:space="0" w:color="000000"/>
+              <w:bottom w:val="outset" w:sz="6" w:space="0" w:color="000000"/>
+              <w:right w:val="outset" w:sz="6" w:space="0" w:color="000000"/>
+            </w:tcBorders>
+          </w:tcPr>
+          <w:p>
+            <w:pPr>
+              <w:pStyle w:val="NormalWeb"/>
+            </w:pPr>
+            <w:r>
+              <w:t>EXTENSIONS</w:t>
+            </w:r>
+          </w:p>
+        </w:tc>
+        <w:tc>
+          <w:tcPr>
+            <w:tcW w:w="450" w:type="pct"/>
+            <w:tcBorders>
+              <w:top w:val="outset" w:sz="6" w:space="0" w:color="000000"/>
+              <w:left w:val="outset" w:sz="6" w:space="0" w:color="000000"/>
+              <w:bottom w:val="outset" w:sz="6" w:space="0" w:color="000000"/>
+              <w:right w:val="outset" w:sz="6" w:space="0" w:color="000000"/>
+            </w:tcBorders>
+          </w:tcPr>
+          <w:p>
+            <w:pPr>
+              <w:pStyle w:val="NormalWeb"/>
+            </w:pPr>
+            <w:r>
+              <w:t>Step</w:t>
+            </w:r>
+          </w:p>
+        </w:tc>
+        <w:tc>
+          <w:tcPr>
+            <w:tcW w:w="3400" w:type="pct"/>
+            <w:tcBorders>
+              <w:top w:val="outset" w:sz="6" w:space="0" w:color="000000"/>
+              <w:left w:val="outset" w:sz="6" w:space="0" w:color="000000"/>
+              <w:bottom w:val="outset" w:sz="6" w:space="0" w:color="000000"/>
+              <w:right w:val="outset" w:sz="6" w:space="0" w:color="000000"/>
+            </w:tcBorders>
+          </w:tcPr>
+          <w:p>
+            <w:pPr>
+              <w:pStyle w:val="NormalWeb"/>
+            </w:pPr>
+            <w:r>
+              <w:t>Branching Action</w:t>
+            </w:r>
+          </w:p>
+        </w:tc>
+      </w:tr>
+      <w:tr>
+        <w:trPr>
+          <w:tblCellSpacing w:w="7" w:type="dxa"/>
+        </w:trPr>
+        <w:tc>
+          <w:tcPr>
+            <w:tcW w:w="1150" w:type="pct"/>
+            <w:tcBorders>
+              <w:top w:val="outset" w:sz="6" w:space="0" w:color="000000"/>
+              <w:left w:val="outset" w:sz="6" w:space="0" w:color="000000"/>
+              <w:bottom w:val="outset" w:sz="6" w:space="0" w:color="000000"/>
+              <w:right w:val="outset" w:sz="6" w:space="0" w:color="000000"/>
+            </w:tcBorders>
+          </w:tcPr>
+          <w:p>
+            <w:r>
+              <w:t> </w:t>
+            </w:r>
+          </w:p>
+        </w:tc>
+        <w:tc>
+          <w:tcPr>
+            <w:tcW w:w="450" w:type="pct"/>
+            <w:tcBorders>
+              <w:top w:val="outset" w:sz="6" w:space="0" w:color="000000"/>
+              <w:left w:val="outset" w:sz="6" w:space="0" w:color="000000"/>
+              <w:bottom w:val="outset" w:sz="6" w:space="0" w:color="000000"/>
+              <w:right w:val="outset" w:sz="6" w:space="0" w:color="000000"/>
+            </w:tcBorders>
+          </w:tcPr>
+          <w:p>
+            <w:pPr>
+              <w:pStyle w:val="NormalWeb"/>
+            </w:pPr>
+            <w:r>
+              <w:t>2</w:t>
+            </w:r>
+            <w:r>
+              <w:t>a</w:t>
+            </w:r>
+          </w:p>
+        </w:tc>
+        <w:tc>
+          <w:tcPr>
+            <w:tcW w:w="3400" w:type="pct"/>
+            <w:tcBorders>
+              <w:top w:val="outset" w:sz="6" w:space="0" w:color="000000"/>
+              <w:left w:val="outset" w:sz="6" w:space="0" w:color="000000"/>
+              <w:bottom w:val="outset" w:sz="6" w:space="0" w:color="000000"/>
+              <w:right w:val="outset" w:sz="6" w:space="0" w:color="000000"/>
+            </w:tcBorders>
+          </w:tcPr>
+          <w:p>
+            <w:pPr>
+              <w:pStyle w:val="NormalWeb"/>
+            </w:pPr>
+            <w:r>
+              <w:t xml:space="preserve">User clicks anywhere else other than </w:t>
+            </w:r>
             <w:bookmarkStart w:id="0" w:name="_GoBack"/>
             <w:bookmarkEnd w:id="0"/>
-          </w:p>
-        </w:tc>
-        <w:tc>
-          <w:tcPr>
-            <w:tcW w:w="3850" w:type="pct"/>
-            <w:gridSpan w:val="2"/>
-            <w:tcBorders>
-              <w:top w:val="outset" w:sz="6" w:space="0" w:color="000000"/>
-              <w:left w:val="outset" w:sz="6" w:space="0" w:color="000000"/>
-              <w:bottom w:val="outset" w:sz="6" w:space="0" w:color="000000"/>
-              <w:right w:val="outset" w:sz="6" w:space="0" w:color="000000"/>
-            </w:tcBorders>
-          </w:tcPr>
-          <w:p>
-            <w:pPr>
-              <w:pStyle w:val="NormalWeb"/>
-            </w:pPr>
-            <w:r>
-              <w:t>Use Playlist to Move to new Window</w:t>
-            </w:r>
-          </w:p>
-        </w:tc>
-      </w:tr>
-      <w:tr>
-        <w:trPr>
-          <w:tblCellSpacing w:w="7" w:type="dxa"/>
-        </w:trPr>
-        <w:tc>
-          <w:tcPr>
-            <w:tcW w:w="1150" w:type="pct"/>
-            <w:tcBorders>
-              <w:top w:val="outset" w:sz="6" w:space="0" w:color="000000"/>
-              <w:left w:val="outset" w:sz="6" w:space="0" w:color="000000"/>
-              <w:bottom w:val="outset" w:sz="6" w:space="0" w:color="000000"/>
-              <w:right w:val="outset" w:sz="6" w:space="0" w:color="000000"/>
-            </w:tcBorders>
-          </w:tcPr>
-          <w:p>
-            <w:pPr>
-              <w:pStyle w:val="NormalWeb"/>
-            </w:pPr>
-            <w:r>
-              <w:t>Goal in Context</w:t>
-            </w:r>
-          </w:p>
-        </w:tc>
-        <w:tc>
-          <w:tcPr>
-            <w:tcW w:w="3850" w:type="pct"/>
-            <w:gridSpan w:val="2"/>
-            <w:tcBorders>
-              <w:top w:val="outset" w:sz="6" w:space="0" w:color="000000"/>
-              <w:left w:val="outset" w:sz="6" w:space="0" w:color="000000"/>
-              <w:bottom w:val="outset" w:sz="6" w:space="0" w:color="000000"/>
-              <w:right w:val="outset" w:sz="6" w:space="0" w:color="000000"/>
-            </w:tcBorders>
-          </w:tcPr>
-          <w:p>
-            <w:pPr>
-              <w:pStyle w:val="NormalWeb"/>
-            </w:pPr>
-            <w:r>
-              <w:t>&lt;a longer statement of the goal in context if needed&gt;</w:t>
-            </w:r>
-          </w:p>
-        </w:tc>
-      </w:tr>
-      <w:tr>
-        <w:trPr>
-          <w:tblCellSpacing w:w="7" w:type="dxa"/>
-        </w:trPr>
-        <w:tc>
-          <w:tcPr>
-            <w:tcW w:w="1150" w:type="pct"/>
-            <w:tcBorders>
-              <w:top w:val="outset" w:sz="6" w:space="0" w:color="000000"/>
-              <w:left w:val="outset" w:sz="6" w:space="0" w:color="000000"/>
-              <w:bottom w:val="outset" w:sz="6" w:space="0" w:color="000000"/>
-              <w:right w:val="outset" w:sz="6" w:space="0" w:color="000000"/>
-            </w:tcBorders>
-          </w:tcPr>
-          <w:p>
-            <w:pPr>
-              <w:pStyle w:val="NormalWeb"/>
-            </w:pPr>
-            <w:r>
-              <w:t>Scope &amp; Level</w:t>
-            </w:r>
-          </w:p>
-        </w:tc>
-        <w:tc>
-          <w:tcPr>
-            <w:tcW w:w="3850" w:type="pct"/>
-            <w:gridSpan w:val="2"/>
-            <w:tcBorders>
-              <w:top w:val="outset" w:sz="6" w:space="0" w:color="000000"/>
-              <w:left w:val="outset" w:sz="6" w:space="0" w:color="000000"/>
-              <w:bottom w:val="outset" w:sz="6" w:space="0" w:color="000000"/>
-              <w:right w:val="outset" w:sz="6" w:space="0" w:color="000000"/>
-            </w:tcBorders>
-          </w:tcPr>
-          <w:p>
-            <w:pPr>
-              <w:pStyle w:val="NormalWeb"/>
-            </w:pPr>
-            <w:r>
-              <w:t>&lt;what system is being considered black box under design&gt; &lt;one of : Summary, Primary Task, Subfunction&gt;</w:t>
-            </w:r>
-          </w:p>
-        </w:tc>
-      </w:tr>
-      <w:tr>
-        <w:trPr>
-          <w:tblCellSpacing w:w="7" w:type="dxa"/>
-        </w:trPr>
-        <w:tc>
-          <w:tcPr>
-            <w:tcW w:w="1150" w:type="pct"/>
-            <w:tcBorders>
-              <w:top w:val="outset" w:sz="6" w:space="0" w:color="000000"/>
-              <w:left w:val="outset" w:sz="6" w:space="0" w:color="000000"/>
-              <w:bottom w:val="outset" w:sz="6" w:space="0" w:color="000000"/>
-              <w:right w:val="outset" w:sz="6" w:space="0" w:color="000000"/>
-            </w:tcBorders>
-          </w:tcPr>
-          <w:p>
-            <w:pPr>
-              <w:pStyle w:val="NormalWeb"/>
-            </w:pPr>
-            <w:r>
-              <w:t>Preconditions</w:t>
-            </w:r>
-          </w:p>
-        </w:tc>
-        <w:tc>
-          <w:tcPr>
-            <w:tcW w:w="3850" w:type="pct"/>
-            <w:gridSpan w:val="2"/>
-            <w:tcBorders>
-              <w:top w:val="outset" w:sz="6" w:space="0" w:color="000000"/>
-              <w:left w:val="outset" w:sz="6" w:space="0" w:color="000000"/>
-              <w:bottom w:val="outset" w:sz="6" w:space="0" w:color="000000"/>
-              <w:right w:val="outset" w:sz="6" w:space="0" w:color="000000"/>
-            </w:tcBorders>
-          </w:tcPr>
-          <w:p>
-            <w:pPr>
-              <w:pStyle w:val="NormalWeb"/>
-            </w:pPr>
-            <w:r>
-              <w:t>&lt;what we expect is already the state of the world&gt;</w:t>
-            </w:r>
-          </w:p>
-        </w:tc>
-      </w:tr>
-      <w:tr>
-        <w:trPr>
-          <w:tblCellSpacing w:w="7" w:type="dxa"/>
-        </w:trPr>
-        <w:tc>
-          <w:tcPr>
-            <w:tcW w:w="1150" w:type="pct"/>
-            <w:tcBorders>
-              <w:top w:val="outset" w:sz="6" w:space="0" w:color="000000"/>
-              <w:left w:val="outset" w:sz="6" w:space="0" w:color="000000"/>
-              <w:bottom w:val="outset" w:sz="6" w:space="0" w:color="000000"/>
-              <w:right w:val="outset" w:sz="6" w:space="0" w:color="000000"/>
-            </w:tcBorders>
-          </w:tcPr>
-          <w:p>
-            <w:pPr>
-              <w:pStyle w:val="NormalWeb"/>
-            </w:pPr>
-            <w:r>
-              <w:t>Success End Condition</w:t>
-            </w:r>
-          </w:p>
-        </w:tc>
-        <w:tc>
-          <w:tcPr>
-            <w:tcW w:w="3850" w:type="pct"/>
-            <w:gridSpan w:val="2"/>
-            <w:tcBorders>
-              <w:top w:val="outset" w:sz="6" w:space="0" w:color="000000"/>
-              <w:left w:val="outset" w:sz="6" w:space="0" w:color="000000"/>
-              <w:bottom w:val="outset" w:sz="6" w:space="0" w:color="000000"/>
-              <w:right w:val="outset" w:sz="6" w:space="0" w:color="000000"/>
-            </w:tcBorders>
-          </w:tcPr>
-          <w:p>
-            <w:pPr>
-              <w:pStyle w:val="NormalWeb"/>
-            </w:pPr>
-            <w:r>
-              <w:t>&lt;the state of the world upon successful completion&gt;</w:t>
-            </w:r>
-          </w:p>
-        </w:tc>
-      </w:tr>
-      <w:tr>
-        <w:trPr>
-          <w:tblCellSpacing w:w="7" w:type="dxa"/>
-        </w:trPr>
-        <w:tc>
-          <w:tcPr>
-            <w:tcW w:w="1150" w:type="pct"/>
-            <w:tcBorders>
-              <w:top w:val="outset" w:sz="6" w:space="0" w:color="000000"/>
-              <w:left w:val="outset" w:sz="6" w:space="0" w:color="000000"/>
-              <w:bottom w:val="outset" w:sz="6" w:space="0" w:color="000000"/>
-              <w:right w:val="outset" w:sz="6" w:space="0" w:color="000000"/>
-            </w:tcBorders>
-          </w:tcPr>
-          <w:p>
-            <w:pPr>
-              <w:pStyle w:val="NormalWeb"/>
-            </w:pPr>
-            <w:r>
-              <w:t>Failed End Condition</w:t>
-            </w:r>
-          </w:p>
-        </w:tc>
-        <w:tc>
-          <w:tcPr>
-            <w:tcW w:w="3850" w:type="pct"/>
-            <w:gridSpan w:val="2"/>
-            <w:tcBorders>
-              <w:top w:val="outset" w:sz="6" w:space="0" w:color="000000"/>
-              <w:left w:val="outset" w:sz="6" w:space="0" w:color="000000"/>
-              <w:bottom w:val="outset" w:sz="6" w:space="0" w:color="000000"/>
-              <w:right w:val="outset" w:sz="6" w:space="0" w:color="000000"/>
-            </w:tcBorders>
-          </w:tcPr>
-          <w:p>
-            <w:pPr>
-              <w:pStyle w:val="NormalWeb"/>
-            </w:pPr>
-            <w:r>
-              <w:t>&lt;the state of the world if goal abandoned&gt;</w:t>
-            </w:r>
-          </w:p>
-        </w:tc>
-      </w:tr>
-      <w:tr>
-        <w:trPr>
-          <w:tblCellSpacing w:w="7" w:type="dxa"/>
-        </w:trPr>
-        <w:tc>
-          <w:tcPr>
-            <w:tcW w:w="1150" w:type="pct"/>
-            <w:tcBorders>
-              <w:top w:val="outset" w:sz="6" w:space="0" w:color="000000"/>
-              <w:left w:val="outset" w:sz="6" w:space="0" w:color="000000"/>
-              <w:bottom w:val="outset" w:sz="6" w:space="0" w:color="000000"/>
-              <w:right w:val="outset" w:sz="6" w:space="0" w:color="000000"/>
-            </w:tcBorders>
-          </w:tcPr>
-          <w:p>
-            <w:pPr>
-              <w:pStyle w:val="NormalWeb"/>
-            </w:pPr>
-            <w:r>
-              <w:t xml:space="preserve">Primary, </w:t>
-            </w:r>
-          </w:p>
-          <w:p>
-            <w:pPr>
-              <w:pStyle w:val="NormalWeb"/>
-            </w:pPr>
-            <w:r>
-              <w:t>Secondary Actors</w:t>
-            </w:r>
-          </w:p>
-        </w:tc>
-        <w:tc>
-          <w:tcPr>
-            <w:tcW w:w="3850" w:type="pct"/>
-            <w:gridSpan w:val="2"/>
-            <w:tcBorders>
-              <w:top w:val="outset" w:sz="6" w:space="0" w:color="000000"/>
-              <w:left w:val="outset" w:sz="6" w:space="0" w:color="000000"/>
-              <w:bottom w:val="outset" w:sz="6" w:space="0" w:color="000000"/>
-              <w:right w:val="outset" w:sz="6" w:space="0" w:color="000000"/>
-            </w:tcBorders>
-          </w:tcPr>
-          <w:p>
-            <w:pPr>
-              <w:pStyle w:val="NormalWeb"/>
-            </w:pPr>
-            <w:r>
-              <w:t xml:space="preserve">&lt;a role name or description for the primary actor&gt;. </w:t>
-            </w:r>
-          </w:p>
-          <w:p>
-            <w:pPr>
-              <w:pStyle w:val="NormalWeb"/>
-            </w:pPr>
-            <w:r>
-              <w:t>&lt;other systems relied upon to accomplish use case&gt;</w:t>
-            </w:r>
-          </w:p>
-        </w:tc>
-      </w:tr>
-      <w:tr>
-        <w:trPr>
-          <w:tblCellSpacing w:w="7" w:type="dxa"/>
-        </w:trPr>
-        <w:tc>
-          <w:tcPr>
-            <w:tcW w:w="1150" w:type="pct"/>
-            <w:tcBorders>
-              <w:top w:val="outset" w:sz="6" w:space="0" w:color="000000"/>
-              <w:left w:val="outset" w:sz="6" w:space="0" w:color="000000"/>
-              <w:bottom w:val="outset" w:sz="6" w:space="0" w:color="000000"/>
-              <w:right w:val="outset" w:sz="6" w:space="0" w:color="000000"/>
-            </w:tcBorders>
-          </w:tcPr>
-          <w:p>
-            <w:pPr>
-              <w:pStyle w:val="NormalWeb"/>
-            </w:pPr>
-            <w:r>
-              <w:t>Trigger</w:t>
-            </w:r>
-          </w:p>
-        </w:tc>
-        <w:tc>
-          <w:tcPr>
-            <w:tcW w:w="3850" w:type="pct"/>
-            <w:gridSpan w:val="2"/>
-            <w:tcBorders>
-              <w:top w:val="outset" w:sz="6" w:space="0" w:color="000000"/>
-              <w:left w:val="outset" w:sz="6" w:space="0" w:color="000000"/>
-              <w:bottom w:val="outset" w:sz="6" w:space="0" w:color="000000"/>
-              <w:right w:val="outset" w:sz="6" w:space="0" w:color="000000"/>
-            </w:tcBorders>
-          </w:tcPr>
-          <w:p>
-            <w:pPr>
-              <w:pStyle w:val="NormalWeb"/>
-            </w:pPr>
-            <w:r>
-              <w:t>&lt;the action upon the system that starts the use case&gt;</w:t>
-            </w:r>
-          </w:p>
-        </w:tc>
-      </w:tr>
-      <w:tr>
-        <w:trPr>
-          <w:tblCellSpacing w:w="7" w:type="dxa"/>
-        </w:trPr>
-        <w:tc>
-          <w:tcPr>
-            <w:tcW w:w="1150" w:type="pct"/>
-            <w:tcBorders>
-              <w:top w:val="outset" w:sz="6" w:space="0" w:color="000000"/>
-              <w:left w:val="outset" w:sz="6" w:space="0" w:color="000000"/>
-              <w:bottom w:val="outset" w:sz="6" w:space="0" w:color="000000"/>
-              <w:right w:val="outset" w:sz="6" w:space="0" w:color="000000"/>
-            </w:tcBorders>
-          </w:tcPr>
-          <w:p>
-            <w:pPr>
-              <w:pStyle w:val="NormalWeb"/>
-            </w:pPr>
-            <w:r>
-              <w:t>DESCRIPTION</w:t>
-            </w:r>
-          </w:p>
-        </w:tc>
-        <w:tc>
-          <w:tcPr>
-            <w:tcW w:w="450" w:type="pct"/>
-            <w:tcBorders>
-              <w:top w:val="outset" w:sz="6" w:space="0" w:color="000000"/>
-              <w:left w:val="outset" w:sz="6" w:space="0" w:color="000000"/>
-              <w:bottom w:val="outset" w:sz="6" w:space="0" w:color="000000"/>
-              <w:right w:val="outset" w:sz="6" w:space="0" w:color="000000"/>
-            </w:tcBorders>
-          </w:tcPr>
-          <w:p>
-            <w:pPr>
-              <w:pStyle w:val="NormalWeb"/>
-            </w:pPr>
-            <w:r>
-              <w:t>Step</w:t>
-            </w:r>
-          </w:p>
-        </w:tc>
-        <w:tc>
-          <w:tcPr>
-            <w:tcW w:w="3400" w:type="pct"/>
-            <w:tcBorders>
-              <w:top w:val="outset" w:sz="6" w:space="0" w:color="000000"/>
-              <w:left w:val="outset" w:sz="6" w:space="0" w:color="000000"/>
-              <w:bottom w:val="outset" w:sz="6" w:space="0" w:color="000000"/>
-              <w:right w:val="outset" w:sz="6" w:space="0" w:color="000000"/>
-            </w:tcBorders>
-          </w:tcPr>
-          <w:p>
-            <w:pPr>
-              <w:pStyle w:val="NormalWeb"/>
-            </w:pPr>
-            <w:r>
-              <w:t>Action</w:t>
-            </w:r>
-          </w:p>
-        </w:tc>
-      </w:tr>
-      <w:tr>
-        <w:trPr>
-          <w:tblCellSpacing w:w="7" w:type="dxa"/>
-        </w:trPr>
-        <w:tc>
-          <w:tcPr>
-            <w:tcW w:w="1150" w:type="pct"/>
-            <w:tcBorders>
-              <w:top w:val="outset" w:sz="6" w:space="0" w:color="000000"/>
-              <w:left w:val="outset" w:sz="6" w:space="0" w:color="000000"/>
-              <w:bottom w:val="outset" w:sz="6" w:space="0" w:color="000000"/>
-              <w:right w:val="outset" w:sz="6" w:space="0" w:color="000000"/>
-            </w:tcBorders>
-          </w:tcPr>
-          <w:p>
-            <w:r>
-              <w:t> </w:t>
-            </w:r>
-          </w:p>
-        </w:tc>
-        <w:tc>
-          <w:tcPr>
-            <w:tcW w:w="450" w:type="pct"/>
-            <w:tcBorders>
-              <w:top w:val="outset" w:sz="6" w:space="0" w:color="000000"/>
-              <w:left w:val="outset" w:sz="6" w:space="0" w:color="000000"/>
-              <w:bottom w:val="outset" w:sz="6" w:space="0" w:color="000000"/>
-              <w:right w:val="outset" w:sz="6" w:space="0" w:color="000000"/>
-            </w:tcBorders>
-          </w:tcPr>
-          <w:p>
-            <w:pPr>
-              <w:pStyle w:val="NormalWeb"/>
-            </w:pPr>
-            <w:r>
-              <w:t>1</w:t>
-            </w:r>
-          </w:p>
-        </w:tc>
-        <w:tc>
-          <w:tcPr>
-            <w:tcW w:w="3400" w:type="pct"/>
-            <w:tcBorders>
-              <w:top w:val="outset" w:sz="6" w:space="0" w:color="000000"/>
-              <w:left w:val="outset" w:sz="6" w:space="0" w:color="000000"/>
-              <w:bottom w:val="outset" w:sz="6" w:space="0" w:color="000000"/>
-              <w:right w:val="outset" w:sz="6" w:space="0" w:color="000000"/>
-            </w:tcBorders>
-          </w:tcPr>
-          <w:p>
-            <w:pPr>
-              <w:pStyle w:val="NormalWeb"/>
-            </w:pPr>
-            <w:r>
-              <w:t>&lt;put here the steps of the scenario from trigger to goal delivery,and any cleanup afte&gt;</w:t>
-            </w:r>
-          </w:p>
-        </w:tc>
-      </w:tr>
-      <w:tr>
-        <w:trPr>
-          <w:tblCellSpacing w:w="7" w:type="dxa"/>
-        </w:trPr>
-        <w:tc>
-          <w:tcPr>
-            <w:tcW w:w="1150" w:type="pct"/>
-            <w:tcBorders>
-              <w:top w:val="outset" w:sz="6" w:space="0" w:color="000000"/>
-              <w:left w:val="outset" w:sz="6" w:space="0" w:color="000000"/>
-              <w:bottom w:val="outset" w:sz="6" w:space="0" w:color="000000"/>
-              <w:right w:val="outset" w:sz="6" w:space="0" w:color="000000"/>
-            </w:tcBorders>
-          </w:tcPr>
-          <w:p>
-            <w:r>
-              <w:t> </w:t>
-            </w:r>
-          </w:p>
-        </w:tc>
-        <w:tc>
-          <w:tcPr>
-            <w:tcW w:w="450" w:type="pct"/>
-            <w:tcBorders>
-              <w:top w:val="outset" w:sz="6" w:space="0" w:color="000000"/>
-              <w:left w:val="outset" w:sz="6" w:space="0" w:color="000000"/>
-              <w:bottom w:val="outset" w:sz="6" w:space="0" w:color="000000"/>
-              <w:right w:val="outset" w:sz="6" w:space="0" w:color="000000"/>
-            </w:tcBorders>
-          </w:tcPr>
-          <w:p>
-            <w:pPr>
-              <w:pStyle w:val="NormalWeb"/>
-            </w:pPr>
-            <w:r>
-              <w:t>2</w:t>
-            </w:r>
-          </w:p>
-        </w:tc>
-        <w:tc>
-          <w:tcPr>
-            <w:tcW w:w="3400" w:type="pct"/>
-            <w:tcBorders>
-              <w:top w:val="outset" w:sz="6" w:space="0" w:color="000000"/>
-              <w:left w:val="outset" w:sz="6" w:space="0" w:color="000000"/>
-              <w:bottom w:val="outset" w:sz="6" w:space="0" w:color="000000"/>
-              <w:right w:val="outset" w:sz="6" w:space="0" w:color="000000"/>
-            </w:tcBorders>
-          </w:tcPr>
-          <w:p>
-            <w:pPr>
-              <w:pStyle w:val="NormalWeb"/>
-            </w:pPr>
-            <w:r>
-              <w:t>&lt;...&gt;</w:t>
-            </w:r>
-          </w:p>
-        </w:tc>
-      </w:tr>
-      <w:tr>
-        <w:trPr>
-          <w:tblCellSpacing w:w="7" w:type="dxa"/>
-        </w:trPr>
-        <w:tc>
-          <w:tcPr>
-            <w:tcW w:w="1150" w:type="pct"/>
-            <w:tcBorders>
-              <w:top w:val="outset" w:sz="6" w:space="0" w:color="000000"/>
-              <w:left w:val="outset" w:sz="6" w:space="0" w:color="000000"/>
-              <w:bottom w:val="outset" w:sz="6" w:space="0" w:color="000000"/>
-              <w:right w:val="outset" w:sz="6" w:space="0" w:color="000000"/>
-            </w:tcBorders>
-          </w:tcPr>
-          <w:p>
-            <w:r>
-              <w:t> </w:t>
-            </w:r>
-          </w:p>
-        </w:tc>
-        <w:tc>
-          <w:tcPr>
-            <w:tcW w:w="450" w:type="pct"/>
-            <w:tcBorders>
-              <w:top w:val="outset" w:sz="6" w:space="0" w:color="000000"/>
-              <w:left w:val="outset" w:sz="6" w:space="0" w:color="000000"/>
-              <w:bottom w:val="outset" w:sz="6" w:space="0" w:color="000000"/>
-              <w:right w:val="outset" w:sz="6" w:space="0" w:color="000000"/>
-            </w:tcBorders>
-          </w:tcPr>
-          <w:p>
-            <w:pPr>
-              <w:pStyle w:val="NormalWeb"/>
-            </w:pPr>
-            <w:r>
-              <w:t>3</w:t>
-            </w:r>
-          </w:p>
-        </w:tc>
-        <w:tc>
-          <w:tcPr>
-            <w:tcW w:w="3400" w:type="pct"/>
-            <w:tcBorders>
-              <w:top w:val="outset" w:sz="6" w:space="0" w:color="000000"/>
-              <w:left w:val="outset" w:sz="6" w:space="0" w:color="000000"/>
-              <w:bottom w:val="outset" w:sz="6" w:space="0" w:color="000000"/>
-              <w:right w:val="outset" w:sz="6" w:space="0" w:color="000000"/>
-            </w:tcBorders>
-          </w:tcPr>
-          <w:p>
-            <w:r>
-              <w:t> </w:t>
-            </w:r>
-          </w:p>
-        </w:tc>
-      </w:tr>
-      <w:tr>
-        <w:trPr>
-          <w:tblCellSpacing w:w="7" w:type="dxa"/>
-        </w:trPr>
-        <w:tc>
-          <w:tcPr>
-            <w:tcW w:w="1150" w:type="pct"/>
-            <w:tcBorders>
-              <w:top w:val="outset" w:sz="6" w:space="0" w:color="000000"/>
-              <w:left w:val="outset" w:sz="6" w:space="0" w:color="000000"/>
-              <w:bottom w:val="outset" w:sz="6" w:space="0" w:color="000000"/>
-              <w:right w:val="outset" w:sz="6" w:space="0" w:color="000000"/>
-            </w:tcBorders>
-          </w:tcPr>
-          <w:p>
-            <w:pPr>
-              <w:pStyle w:val="NormalWeb"/>
-            </w:pPr>
-            <w:r>
-              <w:t>EXTENSIONS</w:t>
-            </w:r>
-          </w:p>
-        </w:tc>
-        <w:tc>
-          <w:tcPr>
-            <w:tcW w:w="450" w:type="pct"/>
-            <w:tcBorders>
-              <w:top w:val="outset" w:sz="6" w:space="0" w:color="000000"/>
-              <w:left w:val="outset" w:sz="6" w:space="0" w:color="000000"/>
-              <w:bottom w:val="outset" w:sz="6" w:space="0" w:color="000000"/>
-              <w:right w:val="outset" w:sz="6" w:space="0" w:color="000000"/>
-            </w:tcBorders>
-          </w:tcPr>
-          <w:p>
-            <w:pPr>
-              <w:pStyle w:val="NormalWeb"/>
-            </w:pPr>
-            <w:r>
-              <w:t>Step</w:t>
-            </w:r>
-          </w:p>
-        </w:tc>
-        <w:tc>
-          <w:tcPr>
-            <w:tcW w:w="3400" w:type="pct"/>
-            <w:tcBorders>
-              <w:top w:val="outset" w:sz="6" w:space="0" w:color="000000"/>
-              <w:left w:val="outset" w:sz="6" w:space="0" w:color="000000"/>
-              <w:bottom w:val="outset" w:sz="6" w:space="0" w:color="000000"/>
-              <w:right w:val="outset" w:sz="6" w:space="0" w:color="000000"/>
-            </w:tcBorders>
-          </w:tcPr>
-          <w:p>
-            <w:pPr>
-              <w:pStyle w:val="NormalWeb"/>
-            </w:pPr>
-            <w:r>
-              <w:t>Branching Action</w:t>
-            </w:r>
-          </w:p>
-        </w:tc>
-      </w:tr>
-      <w:tr>
-        <w:trPr>
-          <w:tblCellSpacing w:w="7" w:type="dxa"/>
-        </w:trPr>
-        <w:tc>
-          <w:tcPr>
-            <w:tcW w:w="1150" w:type="pct"/>
-            <w:tcBorders>
-              <w:top w:val="outset" w:sz="6" w:space="0" w:color="000000"/>
-              <w:left w:val="outset" w:sz="6" w:space="0" w:color="000000"/>
-              <w:bottom w:val="outset" w:sz="6" w:space="0" w:color="000000"/>
-              <w:right w:val="outset" w:sz="6" w:space="0" w:color="000000"/>
-            </w:tcBorders>
-          </w:tcPr>
-          <w:p>
-            <w:r>
-              <w:t> </w:t>
-            </w:r>
-          </w:p>
-        </w:tc>
-        <w:tc>
-          <w:tcPr>
-            <w:tcW w:w="450" w:type="pct"/>
-            <w:tcBorders>
-              <w:top w:val="outset" w:sz="6" w:space="0" w:color="000000"/>
-              <w:left w:val="outset" w:sz="6" w:space="0" w:color="000000"/>
-              <w:bottom w:val="outset" w:sz="6" w:space="0" w:color="000000"/>
-              <w:right w:val="outset" w:sz="6" w:space="0" w:color="000000"/>
-            </w:tcBorders>
-          </w:tcPr>
-          <w:p>
-            <w:pPr>
-              <w:pStyle w:val="NormalWeb"/>
-            </w:pPr>
-            <w:r>
-              <w:t>1a</w:t>
-            </w:r>
-          </w:p>
-        </w:tc>
-        <w:tc>
-          <w:tcPr>
-            <w:tcW w:w="3400" w:type="pct"/>
-            <w:tcBorders>
-              <w:top w:val="outset" w:sz="6" w:space="0" w:color="000000"/>
-              <w:left w:val="outset" w:sz="6" w:space="0" w:color="000000"/>
-              <w:bottom w:val="outset" w:sz="6" w:space="0" w:color="000000"/>
-              <w:right w:val="outset" w:sz="6" w:space="0" w:color="000000"/>
-            </w:tcBorders>
-          </w:tcPr>
-          <w:p>
-            <w:pPr>
-              <w:pStyle w:val="NormalWeb"/>
-            </w:pPr>
-            <w:r>
-              <w:t xml:space="preserve">&lt;condition causing branching&gt; : </w:t>
-            </w:r>
-          </w:p>
-          <w:p>
-            <w:pPr>
-              <w:pStyle w:val="NormalWeb"/>
-            </w:pPr>
-            <w:r>
-              <w:t>&lt;action or name of sub.use case&gt;</w:t>
-            </w:r>
           </w:p>
         </w:tc>
       </w:tr>
@@ -912,7 +905,6 @@
         <w:pStyle w:val="NormalWeb"/>
       </w:pPr>
       <w:r>
-        <w:lastRenderedPageBreak/>
         <w:t xml:space="preserve">  </w:t>
       </w:r>
     </w:p>
@@ -957,6 +949,7 @@
               <w:pStyle w:val="NormalWeb"/>
             </w:pPr>
             <w:r>
+              <w:lastRenderedPageBreak/>
               <w:t>RELATED INFORMATION</w:t>
             </w:r>
           </w:p>
@@ -2045,7 +2038,7 @@
   <a:extraClrSchemeLst/>
   <a:extLst>
     <a:ext uri="{05A4C25C-085E-4340-85A3-A5531E510DB2}">
-      <thm15:themeFamily xmlns:thm15="http://schemas.microsoft.com/office/thememl/2012/main" xmlns="" name="Office Theme" id="{62F939B6-93AF-4DB8-9C6B-D6C7DFDC589F}" vid="{4A3C46E8-61CC-4603-A589-7422A47A8E4A}"/>
+      <thm15:themeFamily xmlns="" xmlns:thm15="http://schemas.microsoft.com/office/thememl/2012/main" name="Office Theme" id="{62F939B6-93AF-4DB8-9C6B-D6C7DFDC589F}" vid="{4A3C46E8-61CC-4603-A589-7422A47A8E4A}"/>
     </a:ext>
   </a:extLst>
 </a:theme>

</xml_diff>

<commit_message>
use case - done
</commit_message>
<xml_diff>
--- a/Use Case - Playlist Window .docx
+++ b/Use Case - Playlist Window .docx
@@ -5,19 +5,15 @@
     <w:p>
       <w:pPr>
         <w:pStyle w:val="NormalWeb"/>
-        <w:jc w:val="center"/>
       </w:pPr>
       <w:r>
-        <w:t xml:space="preserve">Use Case Template </w:t>
+        <w:t xml:space="preserve">  </w:t>
       </w:r>
     </w:p>
     <w:p>
       <w:pPr>
         <w:pStyle w:val="NormalWeb"/>
       </w:pPr>
-      <w:r>
-        <w:t xml:space="preserve">  </w:t>
-      </w:r>
     </w:p>
     <w:tbl>
       <w:tblPr>
@@ -38,9 +34,9 @@
         <w:tblLook w:val="0000" w:firstRow="0" w:lastRow="0" w:firstColumn="0" w:lastColumn="0" w:noHBand="0" w:noVBand="0"/>
       </w:tblPr>
       <w:tblGrid>
-        <w:gridCol w:w="1833"/>
-        <w:gridCol w:w="723"/>
-        <w:gridCol w:w="5379"/>
+        <w:gridCol w:w="1827"/>
+        <w:gridCol w:w="720"/>
+        <w:gridCol w:w="5388"/>
       </w:tblGrid>
       <w:tr>
         <w:trPr>
@@ -48,29 +44,26 @@
         </w:trPr>
         <w:tc>
           <w:tcPr>
-            <w:tcW w:w="1150" w:type="pct"/>
-            <w:tcBorders>
-              <w:top w:val="outset" w:sz="6" w:space="0" w:color="000000"/>
-              <w:left w:val="outset" w:sz="6" w:space="0" w:color="000000"/>
-              <w:bottom w:val="outset" w:sz="6" w:space="0" w:color="000000"/>
-              <w:right w:val="outset" w:sz="6" w:space="0" w:color="000000"/>
-            </w:tcBorders>
-          </w:tcPr>
-          <w:p>
-            <w:pPr>
-              <w:pStyle w:val="NormalWeb"/>
-            </w:pPr>
-            <w:r>
-              <w:t xml:space="preserve">  USE CASE </w:t>
-            </w:r>
-            <w:r>
-              <w:t>3</w:t>
-            </w:r>
-          </w:p>
-        </w:tc>
-        <w:tc>
-          <w:tcPr>
-            <w:tcW w:w="3850" w:type="pct"/>
+            <w:tcW w:w="1140" w:type="pct"/>
+            <w:tcBorders>
+              <w:top w:val="outset" w:sz="6" w:space="0" w:color="000000"/>
+              <w:left w:val="outset" w:sz="6" w:space="0" w:color="000000"/>
+              <w:bottom w:val="outset" w:sz="6" w:space="0" w:color="000000"/>
+              <w:right w:val="outset" w:sz="6" w:space="0" w:color="000000"/>
+            </w:tcBorders>
+          </w:tcPr>
+          <w:p>
+            <w:pPr>
+              <w:pStyle w:val="NormalWeb"/>
+            </w:pPr>
+            <w:r>
+              <w:t>  USE CASE 3</w:t>
+            </w:r>
+          </w:p>
+        </w:tc>
+        <w:tc>
+          <w:tcPr>
+            <w:tcW w:w="3834" w:type="pct"/>
             <w:gridSpan w:val="2"/>
             <w:tcBorders>
               <w:top w:val="outset" w:sz="6" w:space="0" w:color="000000"/>
@@ -95,7 +88,7 @@
         </w:trPr>
         <w:tc>
           <w:tcPr>
-            <w:tcW w:w="1150" w:type="pct"/>
+            <w:tcW w:w="1140" w:type="pct"/>
             <w:tcBorders>
               <w:top w:val="outset" w:sz="6" w:space="0" w:color="000000"/>
               <w:left w:val="outset" w:sz="6" w:space="0" w:color="000000"/>
@@ -114,7 +107,7 @@
         </w:tc>
         <w:tc>
           <w:tcPr>
-            <w:tcW w:w="3850" w:type="pct"/>
+            <w:tcW w:w="3834" w:type="pct"/>
             <w:gridSpan w:val="2"/>
             <w:tcBorders>
               <w:top w:val="outset" w:sz="6" w:space="0" w:color="000000"/>
@@ -139,7 +132,7 @@
         </w:trPr>
         <w:tc>
           <w:tcPr>
-            <w:tcW w:w="1150" w:type="pct"/>
+            <w:tcW w:w="1140" w:type="pct"/>
             <w:tcBorders>
               <w:top w:val="outset" w:sz="6" w:space="0" w:color="000000"/>
               <w:left w:val="outset" w:sz="6" w:space="0" w:color="000000"/>
@@ -158,7 +151,7 @@
         </w:tc>
         <w:tc>
           <w:tcPr>
-            <w:tcW w:w="3850" w:type="pct"/>
+            <w:tcW w:w="3834" w:type="pct"/>
             <w:gridSpan w:val="2"/>
             <w:tcBorders>
               <w:top w:val="outset" w:sz="6" w:space="0" w:color="000000"/>
@@ -183,7 +176,7 @@
         </w:trPr>
         <w:tc>
           <w:tcPr>
-            <w:tcW w:w="1150" w:type="pct"/>
+            <w:tcW w:w="1140" w:type="pct"/>
             <w:tcBorders>
               <w:top w:val="outset" w:sz="6" w:space="0" w:color="000000"/>
               <w:left w:val="outset" w:sz="6" w:space="0" w:color="000000"/>
@@ -202,7 +195,7 @@
         </w:tc>
         <w:tc>
           <w:tcPr>
-            <w:tcW w:w="3850" w:type="pct"/>
+            <w:tcW w:w="3834" w:type="pct"/>
             <w:gridSpan w:val="2"/>
             <w:tcBorders>
               <w:top w:val="outset" w:sz="6" w:space="0" w:color="000000"/>
@@ -216,21 +209,18 @@
               <w:pStyle w:val="NormalWeb"/>
             </w:pPr>
             <w:r>
-              <w:t xml:space="preserve">The application is open. </w:t>
-            </w:r>
-            <w:r>
-              <w:t>At least one playist exists.</w:t>
-            </w:r>
-          </w:p>
-        </w:tc>
-      </w:tr>
-      <w:tr>
-        <w:trPr>
-          <w:tblCellSpacing w:w="7" w:type="dxa"/>
-        </w:trPr>
-        <w:tc>
-          <w:tcPr>
-            <w:tcW w:w="1150" w:type="pct"/>
+              <w:t>The application is open. At least one playist exists.</w:t>
+            </w:r>
+          </w:p>
+        </w:tc>
+      </w:tr>
+      <w:tr>
+        <w:trPr>
+          <w:tblCellSpacing w:w="7" w:type="dxa"/>
+        </w:trPr>
+        <w:tc>
+          <w:tcPr>
+            <w:tcW w:w="1140" w:type="pct"/>
             <w:tcBorders>
               <w:top w:val="outset" w:sz="6" w:space="0" w:color="000000"/>
               <w:left w:val="outset" w:sz="6" w:space="0" w:color="000000"/>
@@ -249,7 +239,7 @@
         </w:tc>
         <w:tc>
           <w:tcPr>
-            <w:tcW w:w="3850" w:type="pct"/>
+            <w:tcW w:w="3834" w:type="pct"/>
             <w:gridSpan w:val="2"/>
             <w:tcBorders>
               <w:top w:val="outset" w:sz="6" w:space="0" w:color="000000"/>
@@ -274,7 +264,7 @@
         </w:trPr>
         <w:tc>
           <w:tcPr>
-            <w:tcW w:w="1150" w:type="pct"/>
+            <w:tcW w:w="1140" w:type="pct"/>
             <w:tcBorders>
               <w:top w:val="outset" w:sz="6" w:space="0" w:color="000000"/>
               <w:left w:val="outset" w:sz="6" w:space="0" w:color="000000"/>
@@ -293,7 +283,7 @@
         </w:tc>
         <w:tc>
           <w:tcPr>
-            <w:tcW w:w="3850" w:type="pct"/>
+            <w:tcW w:w="3834" w:type="pct"/>
             <w:gridSpan w:val="2"/>
             <w:tcBorders>
               <w:top w:val="outset" w:sz="6" w:space="0" w:color="000000"/>
@@ -307,21 +297,18 @@
               <w:pStyle w:val="NormalWeb"/>
             </w:pPr>
             <w:r>
-              <w:t>Playlist</w:t>
-            </w:r>
-            <w:r>
-              <w:t xml:space="preserve"> did not display in a new window</w:t>
-            </w:r>
-          </w:p>
-        </w:tc>
-      </w:tr>
-      <w:tr>
-        <w:trPr>
-          <w:tblCellSpacing w:w="7" w:type="dxa"/>
-        </w:trPr>
-        <w:tc>
-          <w:tcPr>
-            <w:tcW w:w="1150" w:type="pct"/>
+              <w:t>Playlist did not display in a new window</w:t>
+            </w:r>
+          </w:p>
+        </w:tc>
+      </w:tr>
+      <w:tr>
+        <w:trPr>
+          <w:tblCellSpacing w:w="7" w:type="dxa"/>
+        </w:trPr>
+        <w:tc>
+          <w:tcPr>
+            <w:tcW w:w="1140" w:type="pct"/>
             <w:tcBorders>
               <w:top w:val="outset" w:sz="6" w:space="0" w:color="000000"/>
               <w:left w:val="outset" w:sz="6" w:space="0" w:color="000000"/>
@@ -348,7 +335,7 @@
         </w:tc>
         <w:tc>
           <w:tcPr>
-            <w:tcW w:w="3850" w:type="pct"/>
+            <w:tcW w:w="3834" w:type="pct"/>
             <w:gridSpan w:val="2"/>
             <w:tcBorders>
               <w:top w:val="outset" w:sz="6" w:space="0" w:color="000000"/>
@@ -373,7 +360,7 @@
         </w:trPr>
         <w:tc>
           <w:tcPr>
-            <w:tcW w:w="1150" w:type="pct"/>
+            <w:tcW w:w="1140" w:type="pct"/>
             <w:tcBorders>
               <w:top w:val="outset" w:sz="6" w:space="0" w:color="000000"/>
               <w:left w:val="outset" w:sz="6" w:space="0" w:color="000000"/>
@@ -392,7 +379,7 @@
         </w:tc>
         <w:tc>
           <w:tcPr>
-            <w:tcW w:w="3850" w:type="pct"/>
+            <w:tcW w:w="3834" w:type="pct"/>
             <w:gridSpan w:val="2"/>
             <w:tcBorders>
               <w:top w:val="outset" w:sz="6" w:space="0" w:color="000000"/>
@@ -417,7 +404,7 @@
         </w:trPr>
         <w:tc>
           <w:tcPr>
-            <w:tcW w:w="1150" w:type="pct"/>
+            <w:tcW w:w="1140" w:type="pct"/>
             <w:tcBorders>
               <w:top w:val="outset" w:sz="6" w:space="0" w:color="000000"/>
               <w:left w:val="outset" w:sz="6" w:space="0" w:color="000000"/>
@@ -436,7 +423,7 @@
         </w:tc>
         <w:tc>
           <w:tcPr>
-            <w:tcW w:w="450" w:type="pct"/>
+            <w:tcW w:w="446" w:type="pct"/>
             <w:tcBorders>
               <w:top w:val="outset" w:sz="6" w:space="0" w:color="000000"/>
               <w:left w:val="outset" w:sz="6" w:space="0" w:color="000000"/>
@@ -455,7 +442,7 @@
         </w:tc>
         <w:tc>
           <w:tcPr>
-            <w:tcW w:w="3400" w:type="pct"/>
+            <w:tcW w:w="3379" w:type="pct"/>
             <w:tcBorders>
               <w:top w:val="outset" w:sz="6" w:space="0" w:color="000000"/>
               <w:left w:val="outset" w:sz="6" w:space="0" w:color="000000"/>
@@ -479,7 +466,7 @@
         </w:trPr>
         <w:tc>
           <w:tcPr>
-            <w:tcW w:w="1150" w:type="pct"/>
+            <w:tcW w:w="1140" w:type="pct"/>
             <w:tcBorders>
               <w:top w:val="outset" w:sz="6" w:space="0" w:color="000000"/>
               <w:left w:val="outset" w:sz="6" w:space="0" w:color="000000"/>
@@ -495,7 +482,7 @@
         </w:tc>
         <w:tc>
           <w:tcPr>
-            <w:tcW w:w="450" w:type="pct"/>
+            <w:tcW w:w="446" w:type="pct"/>
             <w:tcBorders>
               <w:top w:val="outset" w:sz="6" w:space="0" w:color="000000"/>
               <w:left w:val="outset" w:sz="6" w:space="0" w:color="000000"/>
@@ -514,31 +501,37 @@
         </w:tc>
         <w:tc>
           <w:tcPr>
-            <w:tcW w:w="3400" w:type="pct"/>
-            <w:tcBorders>
-              <w:top w:val="outset" w:sz="6" w:space="0" w:color="000000"/>
-              <w:left w:val="outset" w:sz="6" w:space="0" w:color="000000"/>
-              <w:bottom w:val="outset" w:sz="6" w:space="0" w:color="000000"/>
-              <w:right w:val="outset" w:sz="6" w:space="0" w:color="000000"/>
-            </w:tcBorders>
-          </w:tcPr>
-          <w:p>
-            <w:pPr>
-              <w:pStyle w:val="NormalWeb"/>
+            <w:tcW w:w="3379" w:type="pct"/>
+            <w:tcBorders>
+              <w:top w:val="outset" w:sz="6" w:space="0" w:color="000000"/>
+              <w:left w:val="outset" w:sz="6" w:space="0" w:color="000000"/>
+              <w:bottom w:val="outset" w:sz="6" w:space="0" w:color="000000"/>
+              <w:right w:val="outset" w:sz="6" w:space="0" w:color="000000"/>
+            </w:tcBorders>
+          </w:tcPr>
+          <w:p>
+            <w:pPr>
+              <w:pStyle w:val="NormalWeb"/>
+              <w:tabs>
+                <w:tab w:val="left" w:pos="2880"/>
+              </w:tabs>
             </w:pPr>
             <w:r>
               <w:t>Right clicking a playlist</w:t>
             </w:r>
-          </w:p>
-        </w:tc>
-      </w:tr>
-      <w:tr>
-        <w:trPr>
-          <w:tblCellSpacing w:w="7" w:type="dxa"/>
-        </w:trPr>
-        <w:tc>
-          <w:tcPr>
-            <w:tcW w:w="1150" w:type="pct"/>
+            <w:r>
+              <w:tab/>
+            </w:r>
+          </w:p>
+        </w:tc>
+      </w:tr>
+      <w:tr>
+        <w:trPr>
+          <w:tblCellSpacing w:w="7" w:type="dxa"/>
+        </w:trPr>
+        <w:tc>
+          <w:tcPr>
+            <w:tcW w:w="1140" w:type="pct"/>
             <w:tcBorders>
               <w:top w:val="outset" w:sz="6" w:space="0" w:color="000000"/>
               <w:left w:val="outset" w:sz="6" w:space="0" w:color="000000"/>
@@ -554,7 +547,7 @@
         </w:tc>
         <w:tc>
           <w:tcPr>
-            <w:tcW w:w="450" w:type="pct"/>
+            <w:tcW w:w="446" w:type="pct"/>
             <w:tcBorders>
               <w:top w:val="outset" w:sz="6" w:space="0" w:color="000000"/>
               <w:left w:val="outset" w:sz="6" w:space="0" w:color="000000"/>
@@ -573,7 +566,7 @@
         </w:tc>
         <w:tc>
           <w:tcPr>
-            <w:tcW w:w="3400" w:type="pct"/>
+            <w:tcW w:w="3379" w:type="pct"/>
             <w:tcBorders>
               <w:top w:val="outset" w:sz="6" w:space="0" w:color="000000"/>
               <w:left w:val="outset" w:sz="6" w:space="0" w:color="000000"/>
@@ -597,15 +590,74 @@
         </w:trPr>
         <w:tc>
           <w:tcPr>
-            <w:tcW w:w="1150" w:type="pct"/>
-            <w:tcBorders>
-              <w:top w:val="outset" w:sz="6" w:space="0" w:color="000000"/>
-              <w:left w:val="outset" w:sz="6" w:space="0" w:color="000000"/>
-              <w:bottom w:val="outset" w:sz="6" w:space="0" w:color="000000"/>
-              <w:right w:val="outset" w:sz="6" w:space="0" w:color="000000"/>
-            </w:tcBorders>
-          </w:tcPr>
-          <w:p>
+            <w:tcW w:w="1140" w:type="pct"/>
+            <w:tcBorders>
+              <w:top w:val="outset" w:sz="6" w:space="0" w:color="000000"/>
+              <w:left w:val="outset" w:sz="6" w:space="0" w:color="000000"/>
+              <w:bottom w:val="outset" w:sz="6" w:space="0" w:color="000000"/>
+              <w:right w:val="outset" w:sz="6" w:space="0" w:color="000000"/>
+            </w:tcBorders>
+          </w:tcPr>
+          <w:p>
+            <w:r>
+              <w:t>EXTENSIONS</w:t>
+            </w:r>
+          </w:p>
+        </w:tc>
+        <w:tc>
+          <w:tcPr>
+            <w:tcW w:w="446" w:type="pct"/>
+            <w:tcBorders>
+              <w:top w:val="outset" w:sz="6" w:space="0" w:color="000000"/>
+              <w:left w:val="outset" w:sz="6" w:space="0" w:color="000000"/>
+              <w:bottom w:val="outset" w:sz="6" w:space="0" w:color="000000"/>
+              <w:right w:val="outset" w:sz="6" w:space="0" w:color="000000"/>
+            </w:tcBorders>
+          </w:tcPr>
+          <w:p>
+            <w:pPr>
+              <w:pStyle w:val="NormalWeb"/>
+            </w:pPr>
+            <w:r>
+              <w:t>Step</w:t>
+            </w:r>
+          </w:p>
+        </w:tc>
+        <w:tc>
+          <w:tcPr>
+            <w:tcW w:w="3379" w:type="pct"/>
+            <w:tcBorders>
+              <w:top w:val="outset" w:sz="6" w:space="0" w:color="000000"/>
+              <w:left w:val="outset" w:sz="6" w:space="0" w:color="000000"/>
+              <w:bottom w:val="outset" w:sz="6" w:space="0" w:color="000000"/>
+              <w:right w:val="outset" w:sz="6" w:space="0" w:color="000000"/>
+            </w:tcBorders>
+          </w:tcPr>
+          <w:p>
+            <w:r>
+              <w:t>Branching Action</w:t>
+            </w:r>
+          </w:p>
+        </w:tc>
+      </w:tr>
+      <w:tr>
+        <w:trPr>
+          <w:tblCellSpacing w:w="7" w:type="dxa"/>
+        </w:trPr>
+        <w:tc>
+          <w:tcPr>
+            <w:tcW w:w="1140" w:type="pct"/>
+            <w:tcBorders>
+              <w:top w:val="outset" w:sz="6" w:space="0" w:color="000000"/>
+              <w:left w:val="outset" w:sz="6" w:space="0" w:color="000000"/>
+              <w:bottom w:val="outset" w:sz="6" w:space="0" w:color="000000"/>
+              <w:right w:val="outset" w:sz="6" w:space="0" w:color="000000"/>
+            </w:tcBorders>
+          </w:tcPr>
+          <w:p>
+            <w:pPr>
+              <w:pStyle w:val="NormalWeb"/>
+            </w:pPr>
             <w:r>
               <w:t> </w:t>
             </w:r>
@@ -613,281 +665,89 @@
         </w:tc>
         <w:tc>
           <w:tcPr>
-            <w:tcW w:w="450" w:type="pct"/>
-            <w:tcBorders>
-              <w:top w:val="outset" w:sz="6" w:space="0" w:color="000000"/>
-              <w:left w:val="outset" w:sz="6" w:space="0" w:color="000000"/>
-              <w:bottom w:val="outset" w:sz="6" w:space="0" w:color="000000"/>
-              <w:right w:val="outset" w:sz="6" w:space="0" w:color="000000"/>
-            </w:tcBorders>
-          </w:tcPr>
-          <w:p>
-            <w:pPr>
-              <w:pStyle w:val="NormalWeb"/>
-            </w:pPr>
-            <w:r>
-              <w:t>3</w:t>
-            </w:r>
-          </w:p>
-        </w:tc>
-        <w:tc>
-          <w:tcPr>
-            <w:tcW w:w="3400" w:type="pct"/>
-            <w:tcBorders>
-              <w:top w:val="outset" w:sz="6" w:space="0" w:color="000000"/>
-              <w:left w:val="outset" w:sz="6" w:space="0" w:color="000000"/>
-              <w:bottom w:val="outset" w:sz="6" w:space="0" w:color="000000"/>
-              <w:right w:val="outset" w:sz="6" w:space="0" w:color="000000"/>
-            </w:tcBorders>
-          </w:tcPr>
-          <w:p>
-            <w:r>
-              <w:t> </w:t>
-            </w:r>
-          </w:p>
-        </w:tc>
-      </w:tr>
-      <w:tr>
-        <w:trPr>
-          <w:tblCellSpacing w:w="7" w:type="dxa"/>
-        </w:trPr>
-        <w:tc>
-          <w:tcPr>
-            <w:tcW w:w="1150" w:type="pct"/>
-            <w:tcBorders>
-              <w:top w:val="outset" w:sz="6" w:space="0" w:color="000000"/>
-              <w:left w:val="outset" w:sz="6" w:space="0" w:color="000000"/>
-              <w:bottom w:val="outset" w:sz="6" w:space="0" w:color="000000"/>
-              <w:right w:val="outset" w:sz="6" w:space="0" w:color="000000"/>
-            </w:tcBorders>
-          </w:tcPr>
-          <w:p>
-            <w:pPr>
-              <w:pStyle w:val="NormalWeb"/>
-            </w:pPr>
-            <w:r>
-              <w:t>EXTENSIONS</w:t>
-            </w:r>
-          </w:p>
-        </w:tc>
-        <w:tc>
-          <w:tcPr>
-            <w:tcW w:w="450" w:type="pct"/>
-            <w:tcBorders>
-              <w:top w:val="outset" w:sz="6" w:space="0" w:color="000000"/>
-              <w:left w:val="outset" w:sz="6" w:space="0" w:color="000000"/>
-              <w:bottom w:val="outset" w:sz="6" w:space="0" w:color="000000"/>
-              <w:right w:val="outset" w:sz="6" w:space="0" w:color="000000"/>
-            </w:tcBorders>
-          </w:tcPr>
-          <w:p>
-            <w:pPr>
-              <w:pStyle w:val="NormalWeb"/>
-            </w:pPr>
-            <w:r>
-              <w:t>Step</w:t>
-            </w:r>
-          </w:p>
-        </w:tc>
-        <w:tc>
-          <w:tcPr>
-            <w:tcW w:w="3400" w:type="pct"/>
-            <w:tcBorders>
-              <w:top w:val="outset" w:sz="6" w:space="0" w:color="000000"/>
-              <w:left w:val="outset" w:sz="6" w:space="0" w:color="000000"/>
-              <w:bottom w:val="outset" w:sz="6" w:space="0" w:color="000000"/>
-              <w:right w:val="outset" w:sz="6" w:space="0" w:color="000000"/>
-            </w:tcBorders>
-          </w:tcPr>
-          <w:p>
-            <w:pPr>
-              <w:pStyle w:val="NormalWeb"/>
-            </w:pPr>
-            <w:r>
-              <w:t>Branching Action</w:t>
-            </w:r>
-          </w:p>
-        </w:tc>
-      </w:tr>
-      <w:tr>
-        <w:trPr>
-          <w:tblCellSpacing w:w="7" w:type="dxa"/>
-        </w:trPr>
-        <w:tc>
-          <w:tcPr>
-            <w:tcW w:w="1150" w:type="pct"/>
-            <w:tcBorders>
-              <w:top w:val="outset" w:sz="6" w:space="0" w:color="000000"/>
-              <w:left w:val="outset" w:sz="6" w:space="0" w:color="000000"/>
-              <w:bottom w:val="outset" w:sz="6" w:space="0" w:color="000000"/>
-              <w:right w:val="outset" w:sz="6" w:space="0" w:color="000000"/>
-            </w:tcBorders>
-          </w:tcPr>
-          <w:p>
-            <w:r>
-              <w:t> </w:t>
-            </w:r>
-          </w:p>
-        </w:tc>
-        <w:tc>
-          <w:tcPr>
-            <w:tcW w:w="450" w:type="pct"/>
-            <w:tcBorders>
-              <w:top w:val="outset" w:sz="6" w:space="0" w:color="000000"/>
-              <w:left w:val="outset" w:sz="6" w:space="0" w:color="000000"/>
-              <w:bottom w:val="outset" w:sz="6" w:space="0" w:color="000000"/>
-              <w:right w:val="outset" w:sz="6" w:space="0" w:color="000000"/>
-            </w:tcBorders>
-          </w:tcPr>
-          <w:p>
-            <w:pPr>
-              <w:pStyle w:val="NormalWeb"/>
-            </w:pPr>
-            <w:r>
-              <w:t>2</w:t>
-            </w:r>
-            <w:r>
-              <w:t>a</w:t>
-            </w:r>
-          </w:p>
-        </w:tc>
-        <w:tc>
-          <w:tcPr>
-            <w:tcW w:w="3400" w:type="pct"/>
-            <w:tcBorders>
-              <w:top w:val="outset" w:sz="6" w:space="0" w:color="000000"/>
-              <w:left w:val="outset" w:sz="6" w:space="0" w:color="000000"/>
-              <w:bottom w:val="outset" w:sz="6" w:space="0" w:color="000000"/>
-              <w:right w:val="outset" w:sz="6" w:space="0" w:color="000000"/>
-            </w:tcBorders>
-          </w:tcPr>
-          <w:p>
-            <w:pPr>
-              <w:pStyle w:val="NormalWeb"/>
-            </w:pPr>
-            <w:r>
-              <w:t xml:space="preserve">User clicks anywhere else other than </w:t>
-            </w:r>
-            <w:bookmarkStart w:id="0" w:name="_GoBack"/>
-            <w:bookmarkEnd w:id="0"/>
-          </w:p>
-        </w:tc>
-      </w:tr>
-      <w:tr>
-        <w:trPr>
-          <w:tblCellSpacing w:w="7" w:type="dxa"/>
-        </w:trPr>
-        <w:tc>
-          <w:tcPr>
-            <w:tcW w:w="1150" w:type="pct"/>
-            <w:tcBorders>
-              <w:top w:val="outset" w:sz="6" w:space="0" w:color="000000"/>
-              <w:left w:val="outset" w:sz="6" w:space="0" w:color="000000"/>
-              <w:bottom w:val="outset" w:sz="6" w:space="0" w:color="000000"/>
-              <w:right w:val="outset" w:sz="6" w:space="0" w:color="000000"/>
-            </w:tcBorders>
-          </w:tcPr>
-          <w:p>
-            <w:pPr>
-              <w:pStyle w:val="NormalWeb"/>
-            </w:pPr>
-            <w:r>
-              <w:t>SUB-VARIATIONS</w:t>
-            </w:r>
-          </w:p>
-        </w:tc>
-        <w:tc>
-          <w:tcPr>
-            <w:tcW w:w="450" w:type="pct"/>
-            <w:tcBorders>
-              <w:top w:val="outset" w:sz="6" w:space="0" w:color="000000"/>
-              <w:left w:val="outset" w:sz="6" w:space="0" w:color="000000"/>
-              <w:bottom w:val="outset" w:sz="6" w:space="0" w:color="000000"/>
-              <w:right w:val="outset" w:sz="6" w:space="0" w:color="000000"/>
-            </w:tcBorders>
-          </w:tcPr>
-          <w:p>
-            <w:r>
-              <w:t> </w:t>
-            </w:r>
-          </w:p>
-        </w:tc>
-        <w:tc>
-          <w:tcPr>
-            <w:tcW w:w="3400" w:type="pct"/>
-            <w:tcBorders>
-              <w:top w:val="outset" w:sz="6" w:space="0" w:color="000000"/>
-              <w:left w:val="outset" w:sz="6" w:space="0" w:color="000000"/>
-              <w:bottom w:val="outset" w:sz="6" w:space="0" w:color="000000"/>
-              <w:right w:val="outset" w:sz="6" w:space="0" w:color="000000"/>
-            </w:tcBorders>
-          </w:tcPr>
-          <w:p>
-            <w:pPr>
-              <w:pStyle w:val="NormalWeb"/>
-            </w:pPr>
-            <w:r>
-              <w:t>Branching Action</w:t>
-            </w:r>
-          </w:p>
-        </w:tc>
-      </w:tr>
-      <w:tr>
-        <w:trPr>
-          <w:tblCellSpacing w:w="7" w:type="dxa"/>
-        </w:trPr>
-        <w:tc>
-          <w:tcPr>
-            <w:tcW w:w="1150" w:type="pct"/>
-            <w:tcBorders>
-              <w:top w:val="outset" w:sz="6" w:space="0" w:color="000000"/>
-              <w:left w:val="outset" w:sz="6" w:space="0" w:color="000000"/>
-              <w:bottom w:val="outset" w:sz="6" w:space="0" w:color="000000"/>
-              <w:right w:val="outset" w:sz="6" w:space="0" w:color="000000"/>
-            </w:tcBorders>
-          </w:tcPr>
-          <w:p>
-            <w:r>
-              <w:t> </w:t>
-            </w:r>
-          </w:p>
-        </w:tc>
-        <w:tc>
-          <w:tcPr>
-            <w:tcW w:w="450" w:type="pct"/>
-            <w:tcBorders>
-              <w:top w:val="outset" w:sz="6" w:space="0" w:color="000000"/>
-              <w:left w:val="outset" w:sz="6" w:space="0" w:color="000000"/>
-              <w:bottom w:val="outset" w:sz="6" w:space="0" w:color="000000"/>
-              <w:right w:val="outset" w:sz="6" w:space="0" w:color="000000"/>
-            </w:tcBorders>
-          </w:tcPr>
-          <w:p>
-            <w:pPr>
-              <w:pStyle w:val="NormalWeb"/>
-            </w:pPr>
-            <w:r>
-              <w:t>1</w:t>
-            </w:r>
-          </w:p>
-        </w:tc>
-        <w:tc>
-          <w:tcPr>
-            <w:tcW w:w="3400" w:type="pct"/>
-            <w:tcBorders>
-              <w:top w:val="outset" w:sz="6" w:space="0" w:color="000000"/>
-              <w:left w:val="outset" w:sz="6" w:space="0" w:color="000000"/>
-              <w:bottom w:val="outset" w:sz="6" w:space="0" w:color="000000"/>
-              <w:right w:val="outset" w:sz="6" w:space="0" w:color="000000"/>
-            </w:tcBorders>
-          </w:tcPr>
-          <w:p>
-            <w:pPr>
-              <w:pStyle w:val="NormalWeb"/>
-            </w:pPr>
-            <w:r>
-              <w:t>&lt;list of variation s&gt;</w:t>
-            </w:r>
+            <w:tcW w:w="446" w:type="pct"/>
+            <w:tcBorders>
+              <w:top w:val="outset" w:sz="6" w:space="0" w:color="000000"/>
+              <w:left w:val="outset" w:sz="6" w:space="0" w:color="000000"/>
+              <w:bottom w:val="outset" w:sz="6" w:space="0" w:color="000000"/>
+              <w:right w:val="outset" w:sz="6" w:space="0" w:color="000000"/>
+            </w:tcBorders>
+          </w:tcPr>
+          <w:p>
+            <w:pPr>
+              <w:pStyle w:val="NormalWeb"/>
+            </w:pPr>
+            <w:r>
+              <w:t>2a</w:t>
+            </w:r>
+          </w:p>
+        </w:tc>
+        <w:tc>
+          <w:tcPr>
+            <w:tcW w:w="3379" w:type="pct"/>
+            <w:tcBorders>
+              <w:top w:val="outset" w:sz="6" w:space="0" w:color="000000"/>
+              <w:left w:val="outset" w:sz="6" w:space="0" w:color="000000"/>
+              <w:bottom w:val="outset" w:sz="6" w:space="0" w:color="000000"/>
+              <w:right w:val="outset" w:sz="6" w:space="0" w:color="000000"/>
+            </w:tcBorders>
+          </w:tcPr>
+          <w:p>
+            <w:pPr>
+              <w:pStyle w:val="NormalWeb"/>
+            </w:pPr>
+            <w:r>
+              <w:t>User clicks anywhere else other than selecting a new window.</w:t>
+            </w:r>
+          </w:p>
+        </w:tc>
+      </w:tr>
+      <w:tr>
+        <w:trPr>
+          <w:tblCellSpacing w:w="7" w:type="dxa"/>
+        </w:trPr>
+        <w:tc>
+          <w:tcPr>
+            <w:tcW w:w="1140" w:type="pct"/>
+            <w:tcBorders>
+              <w:top w:val="outset" w:sz="6" w:space="0" w:color="000000"/>
+              <w:left w:val="outset" w:sz="6" w:space="0" w:color="000000"/>
+              <w:bottom w:val="outset" w:sz="6" w:space="0" w:color="000000"/>
+              <w:right w:val="outset" w:sz="6" w:space="0" w:color="000000"/>
+            </w:tcBorders>
+          </w:tcPr>
+          <w:p/>
+        </w:tc>
+        <w:tc>
+          <w:tcPr>
+            <w:tcW w:w="446" w:type="pct"/>
+            <w:tcBorders>
+              <w:top w:val="outset" w:sz="6" w:space="0" w:color="000000"/>
+              <w:left w:val="outset" w:sz="6" w:space="0" w:color="000000"/>
+              <w:bottom w:val="outset" w:sz="6" w:space="0" w:color="000000"/>
+              <w:right w:val="outset" w:sz="6" w:space="0" w:color="000000"/>
+            </w:tcBorders>
+          </w:tcPr>
+          <w:p>
+            <w:pPr>
+              <w:pStyle w:val="NormalWeb"/>
+            </w:pPr>
+          </w:p>
+        </w:tc>
+        <w:tc>
+          <w:tcPr>
+            <w:tcW w:w="3379" w:type="pct"/>
+            <w:tcBorders>
+              <w:top w:val="outset" w:sz="6" w:space="0" w:color="000000"/>
+              <w:left w:val="outset" w:sz="6" w:space="0" w:color="000000"/>
+              <w:bottom w:val="outset" w:sz="6" w:space="0" w:color="000000"/>
+              <w:right w:val="outset" w:sz="6" w:space="0" w:color="000000"/>
+            </w:tcBorders>
+          </w:tcPr>
+          <w:p>
+            <w:pPr>
+              <w:pStyle w:val="NormalWeb"/>
+            </w:pPr>
           </w:p>
         </w:tc>
       </w:tr>
@@ -896,17 +756,26 @@
       <w:pPr>
         <w:pStyle w:val="NormalWeb"/>
       </w:pPr>
-      <w:r>
-        <w:t xml:space="preserve">  </w:t>
-      </w:r>
     </w:p>
     <w:p>
       <w:pPr>
         <w:pStyle w:val="NormalWeb"/>
       </w:pPr>
-      <w:r>
-        <w:t xml:space="preserve">  </w:t>
-      </w:r>
+    </w:p>
+    <w:p>
+      <w:pPr>
+        <w:pStyle w:val="NormalWeb"/>
+      </w:pPr>
+    </w:p>
+    <w:p>
+      <w:pPr>
+        <w:pStyle w:val="NormalWeb"/>
+      </w:pPr>
+    </w:p>
+    <w:p>
+      <w:pPr>
+        <w:pStyle w:val="NormalWeb"/>
+      </w:pPr>
     </w:p>
     <w:tbl>
       <w:tblPr>
@@ -936,51 +805,50 @@
         </w:trPr>
         <w:tc>
           <w:tcPr>
-            <w:tcW w:w="1250" w:type="pct"/>
-            <w:tcBorders>
-              <w:top w:val="outset" w:sz="6" w:space="0" w:color="000000"/>
-              <w:left w:val="outset" w:sz="6" w:space="0" w:color="000000"/>
-              <w:bottom w:val="outset" w:sz="6" w:space="0" w:color="000000"/>
-              <w:right w:val="outset" w:sz="6" w:space="0" w:color="000000"/>
-            </w:tcBorders>
-          </w:tcPr>
-          <w:p>
-            <w:pPr>
-              <w:pStyle w:val="NormalWeb"/>
-            </w:pPr>
-            <w:r>
-              <w:lastRenderedPageBreak/>
+            <w:tcW w:w="1243" w:type="pct"/>
+            <w:tcBorders>
+              <w:top w:val="outset" w:sz="6" w:space="0" w:color="000000"/>
+              <w:left w:val="outset" w:sz="6" w:space="0" w:color="000000"/>
+              <w:bottom w:val="outset" w:sz="6" w:space="0" w:color="000000"/>
+              <w:right w:val="outset" w:sz="6" w:space="0" w:color="000000"/>
+            </w:tcBorders>
+          </w:tcPr>
+          <w:p>
+            <w:pPr>
+              <w:pStyle w:val="NormalWeb"/>
+            </w:pPr>
+            <w:r>
               <w:t>RELATED INFORMATION</w:t>
             </w:r>
           </w:p>
         </w:tc>
         <w:tc>
           <w:tcPr>
-            <w:tcW w:w="3750" w:type="pct"/>
-            <w:tcBorders>
-              <w:top w:val="outset" w:sz="6" w:space="0" w:color="000000"/>
-              <w:left w:val="outset" w:sz="6" w:space="0" w:color="000000"/>
-              <w:bottom w:val="outset" w:sz="6" w:space="0" w:color="000000"/>
-              <w:right w:val="outset" w:sz="6" w:space="0" w:color="000000"/>
-            </w:tcBorders>
-          </w:tcPr>
-          <w:p>
-            <w:pPr>
-              <w:pStyle w:val="NormalWeb"/>
-            </w:pPr>
-            <w:r>
-              <w:t>&lt;Use case name&gt;</w:t>
-            </w:r>
-          </w:p>
-        </w:tc>
-      </w:tr>
-      <w:tr>
-        <w:trPr>
-          <w:tblCellSpacing w:w="7" w:type="dxa"/>
-        </w:trPr>
-        <w:tc>
-          <w:tcPr>
-            <w:tcW w:w="1250" w:type="pct"/>
+            <w:tcW w:w="3730" w:type="pct"/>
+            <w:tcBorders>
+              <w:top w:val="outset" w:sz="6" w:space="0" w:color="000000"/>
+              <w:left w:val="outset" w:sz="6" w:space="0" w:color="000000"/>
+              <w:bottom w:val="outset" w:sz="6" w:space="0" w:color="000000"/>
+              <w:right w:val="outset" w:sz="6" w:space="0" w:color="000000"/>
+            </w:tcBorders>
+          </w:tcPr>
+          <w:p>
+            <w:pPr>
+              <w:pStyle w:val="NormalWeb"/>
+            </w:pPr>
+            <w:r>
+              <w:t>Use Playlist to Move to new Window</w:t>
+            </w:r>
+          </w:p>
+        </w:tc>
+      </w:tr>
+      <w:tr>
+        <w:trPr>
+          <w:tblCellSpacing w:w="7" w:type="dxa"/>
+        </w:trPr>
+        <w:tc>
+          <w:tcPr>
+            <w:tcW w:w="1243" w:type="pct"/>
             <w:tcBorders>
               <w:top w:val="outset" w:sz="6" w:space="0" w:color="000000"/>
               <w:left w:val="outset" w:sz="6" w:space="0" w:color="000000"/>
@@ -999,31 +867,31 @@
         </w:tc>
         <w:tc>
           <w:tcPr>
-            <w:tcW w:w="3750" w:type="pct"/>
-            <w:tcBorders>
-              <w:top w:val="outset" w:sz="6" w:space="0" w:color="000000"/>
-              <w:left w:val="outset" w:sz="6" w:space="0" w:color="000000"/>
-              <w:bottom w:val="outset" w:sz="6" w:space="0" w:color="000000"/>
-              <w:right w:val="outset" w:sz="6" w:space="0" w:color="000000"/>
-            </w:tcBorders>
-          </w:tcPr>
-          <w:p>
-            <w:pPr>
-              <w:pStyle w:val="NormalWeb"/>
-            </w:pPr>
-            <w:r>
-              <w:t>&lt;how critical to your system / organization&gt;</w:t>
-            </w:r>
-          </w:p>
-        </w:tc>
-      </w:tr>
-      <w:tr>
-        <w:trPr>
-          <w:tblCellSpacing w:w="7" w:type="dxa"/>
-        </w:trPr>
-        <w:tc>
-          <w:tcPr>
-            <w:tcW w:w="1250" w:type="pct"/>
+            <w:tcW w:w="3730" w:type="pct"/>
+            <w:tcBorders>
+              <w:top w:val="outset" w:sz="6" w:space="0" w:color="000000"/>
+              <w:left w:val="outset" w:sz="6" w:space="0" w:color="000000"/>
+              <w:bottom w:val="outset" w:sz="6" w:space="0" w:color="000000"/>
+              <w:right w:val="outset" w:sz="6" w:space="0" w:color="000000"/>
+            </w:tcBorders>
+          </w:tcPr>
+          <w:p>
+            <w:pPr>
+              <w:pStyle w:val="NormalWeb"/>
+            </w:pPr>
+            <w:r>
+              <w:t>Important</w:t>
+            </w:r>
+          </w:p>
+        </w:tc>
+      </w:tr>
+      <w:tr>
+        <w:trPr>
+          <w:tblCellSpacing w:w="7" w:type="dxa"/>
+        </w:trPr>
+        <w:tc>
+          <w:tcPr>
+            <w:tcW w:w="1243" w:type="pct"/>
             <w:tcBorders>
               <w:top w:val="outset" w:sz="6" w:space="0" w:color="000000"/>
               <w:left w:val="outset" w:sz="6" w:space="0" w:color="000000"/>
@@ -1042,31 +910,31 @@
         </w:tc>
         <w:tc>
           <w:tcPr>
-            <w:tcW w:w="3750" w:type="pct"/>
-            <w:tcBorders>
-              <w:top w:val="outset" w:sz="6" w:space="0" w:color="000000"/>
-              <w:left w:val="outset" w:sz="6" w:space="0" w:color="000000"/>
-              <w:bottom w:val="outset" w:sz="6" w:space="0" w:color="000000"/>
-              <w:right w:val="outset" w:sz="6" w:space="0" w:color="000000"/>
-            </w:tcBorders>
-          </w:tcPr>
-          <w:p>
-            <w:pPr>
-              <w:pStyle w:val="NormalWeb"/>
-            </w:pPr>
-            <w:r>
-              <w:t>&lt;the amount of time this use case should take&gt;</w:t>
-            </w:r>
-          </w:p>
-        </w:tc>
-      </w:tr>
-      <w:tr>
-        <w:trPr>
-          <w:tblCellSpacing w:w="7" w:type="dxa"/>
-        </w:trPr>
-        <w:tc>
-          <w:tcPr>
-            <w:tcW w:w="1250" w:type="pct"/>
+            <w:tcW w:w="3730" w:type="pct"/>
+            <w:tcBorders>
+              <w:top w:val="outset" w:sz="6" w:space="0" w:color="000000"/>
+              <w:left w:val="outset" w:sz="6" w:space="0" w:color="000000"/>
+              <w:bottom w:val="outset" w:sz="6" w:space="0" w:color="000000"/>
+              <w:right w:val="outset" w:sz="6" w:space="0" w:color="000000"/>
+            </w:tcBorders>
+          </w:tcPr>
+          <w:p>
+            <w:pPr>
+              <w:pStyle w:val="NormalWeb"/>
+            </w:pPr>
+            <w:r>
+              <w:t>3 Hours</w:t>
+            </w:r>
+          </w:p>
+        </w:tc>
+      </w:tr>
+      <w:tr>
+        <w:trPr>
+          <w:tblCellSpacing w:w="7" w:type="dxa"/>
+        </w:trPr>
+        <w:tc>
+          <w:tcPr>
+            <w:tcW w:w="1243" w:type="pct"/>
             <w:tcBorders>
               <w:top w:val="outset" w:sz="6" w:space="0" w:color="000000"/>
               <w:left w:val="outset" w:sz="6" w:space="0" w:color="000000"/>
@@ -1085,31 +953,31 @@
         </w:tc>
         <w:tc>
           <w:tcPr>
-            <w:tcW w:w="3750" w:type="pct"/>
-            <w:tcBorders>
-              <w:top w:val="outset" w:sz="6" w:space="0" w:color="000000"/>
-              <w:left w:val="outset" w:sz="6" w:space="0" w:color="000000"/>
-              <w:bottom w:val="outset" w:sz="6" w:space="0" w:color="000000"/>
-              <w:right w:val="outset" w:sz="6" w:space="0" w:color="000000"/>
-            </w:tcBorders>
-          </w:tcPr>
-          <w:p>
-            <w:pPr>
-              <w:pStyle w:val="NormalWeb"/>
-            </w:pPr>
-            <w:r>
-              <w:t>&lt;how often it is expected to happen&gt;</w:t>
-            </w:r>
-          </w:p>
-        </w:tc>
-      </w:tr>
-      <w:tr>
-        <w:trPr>
-          <w:tblCellSpacing w:w="7" w:type="dxa"/>
-        </w:trPr>
-        <w:tc>
-          <w:tcPr>
-            <w:tcW w:w="1250" w:type="pct"/>
+            <w:tcW w:w="3730" w:type="pct"/>
+            <w:tcBorders>
+              <w:top w:val="outset" w:sz="6" w:space="0" w:color="000000"/>
+              <w:left w:val="outset" w:sz="6" w:space="0" w:color="000000"/>
+              <w:bottom w:val="outset" w:sz="6" w:space="0" w:color="000000"/>
+              <w:right w:val="outset" w:sz="6" w:space="0" w:color="000000"/>
+            </w:tcBorders>
+          </w:tcPr>
+          <w:p>
+            <w:pPr>
+              <w:pStyle w:val="NormalWeb"/>
+            </w:pPr>
+            <w:r>
+              <w:t xml:space="preserve">Frequently </w:t>
+            </w:r>
+          </w:p>
+        </w:tc>
+      </w:tr>
+      <w:tr>
+        <w:trPr>
+          <w:tblCellSpacing w:w="7" w:type="dxa"/>
+        </w:trPr>
+        <w:tc>
+          <w:tcPr>
+            <w:tcW w:w="1243" w:type="pct"/>
             <w:tcBorders>
               <w:top w:val="outset" w:sz="6" w:space="0" w:color="000000"/>
               <w:left w:val="outset" w:sz="6" w:space="0" w:color="000000"/>
@@ -1128,31 +996,31 @@
         </w:tc>
         <w:tc>
           <w:tcPr>
-            <w:tcW w:w="3750" w:type="pct"/>
-            <w:tcBorders>
-              <w:top w:val="outset" w:sz="6" w:space="0" w:color="000000"/>
-              <w:left w:val="outset" w:sz="6" w:space="0" w:color="000000"/>
-              <w:bottom w:val="outset" w:sz="6" w:space="0" w:color="000000"/>
-              <w:right w:val="outset" w:sz="6" w:space="0" w:color="000000"/>
-            </w:tcBorders>
-          </w:tcPr>
-          <w:p>
-            <w:pPr>
-              <w:pStyle w:val="NormalWeb"/>
-            </w:pPr>
-            <w:r>
-              <w:t>&lt;e.g. interactive, static files, database, timeouts&gt;</w:t>
-            </w:r>
-          </w:p>
-        </w:tc>
-      </w:tr>
-      <w:tr>
-        <w:trPr>
-          <w:tblCellSpacing w:w="7" w:type="dxa"/>
-        </w:trPr>
-        <w:tc>
-          <w:tcPr>
-            <w:tcW w:w="1250" w:type="pct"/>
+            <w:tcW w:w="3730" w:type="pct"/>
+            <w:tcBorders>
+              <w:top w:val="outset" w:sz="6" w:space="0" w:color="000000"/>
+              <w:left w:val="outset" w:sz="6" w:space="0" w:color="000000"/>
+              <w:bottom w:val="outset" w:sz="6" w:space="0" w:color="000000"/>
+              <w:right w:val="outset" w:sz="6" w:space="0" w:color="000000"/>
+            </w:tcBorders>
+          </w:tcPr>
+          <w:p>
+            <w:pPr>
+              <w:pStyle w:val="NormalWeb"/>
+            </w:pPr>
+            <w:r>
+              <w:t>Interactive dialog box</w:t>
+            </w:r>
+          </w:p>
+        </w:tc>
+      </w:tr>
+      <w:tr>
+        <w:trPr>
+          <w:tblCellSpacing w:w="7" w:type="dxa"/>
+        </w:trPr>
+        <w:tc>
+          <w:tcPr>
+            <w:tcW w:w="1243" w:type="pct"/>
             <w:tcBorders>
               <w:top w:val="outset" w:sz="6" w:space="0" w:color="000000"/>
               <w:left w:val="outset" w:sz="6" w:space="0" w:color="000000"/>
@@ -1171,31 +1039,31 @@
         </w:tc>
         <w:tc>
           <w:tcPr>
-            <w:tcW w:w="3750" w:type="pct"/>
-            <w:tcBorders>
-              <w:top w:val="outset" w:sz="6" w:space="0" w:color="000000"/>
-              <w:left w:val="outset" w:sz="6" w:space="0" w:color="000000"/>
-              <w:bottom w:val="outset" w:sz="6" w:space="0" w:color="000000"/>
-              <w:right w:val="outset" w:sz="6" w:space="0" w:color="000000"/>
-            </w:tcBorders>
-          </w:tcPr>
-          <w:p>
-            <w:pPr>
-              <w:pStyle w:val="NormalWeb"/>
-            </w:pPr>
-            <w:r>
-              <w:t>&lt;list of issues awaiting decision affecting this use case &gt;</w:t>
-            </w:r>
-          </w:p>
-        </w:tc>
-      </w:tr>
-      <w:tr>
-        <w:trPr>
-          <w:tblCellSpacing w:w="7" w:type="dxa"/>
-        </w:trPr>
-        <w:tc>
-          <w:tcPr>
-            <w:tcW w:w="1250" w:type="pct"/>
+            <w:tcW w:w="3730" w:type="pct"/>
+            <w:tcBorders>
+              <w:top w:val="outset" w:sz="6" w:space="0" w:color="000000"/>
+              <w:left w:val="outset" w:sz="6" w:space="0" w:color="000000"/>
+              <w:bottom w:val="outset" w:sz="6" w:space="0" w:color="000000"/>
+              <w:right w:val="outset" w:sz="6" w:space="0" w:color="000000"/>
+            </w:tcBorders>
+          </w:tcPr>
+          <w:p>
+            <w:pPr>
+              <w:pStyle w:val="NormalWeb"/>
+            </w:pPr>
+            <w:r>
+              <w:t>None</w:t>
+            </w:r>
+          </w:p>
+        </w:tc>
+      </w:tr>
+      <w:tr>
+        <w:trPr>
+          <w:tblCellSpacing w:w="7" w:type="dxa"/>
+        </w:trPr>
+        <w:tc>
+          <w:tcPr>
+            <w:tcW w:w="1243" w:type="pct"/>
             <w:tcBorders>
               <w:top w:val="outset" w:sz="6" w:space="0" w:color="000000"/>
               <w:left w:val="outset" w:sz="6" w:space="0" w:color="000000"/>
@@ -1214,162 +1082,25 @@
         </w:tc>
         <w:tc>
           <w:tcPr>
-            <w:tcW w:w="3750" w:type="pct"/>
-            <w:tcBorders>
-              <w:top w:val="outset" w:sz="6" w:space="0" w:color="000000"/>
-              <w:left w:val="outset" w:sz="6" w:space="0" w:color="000000"/>
-              <w:bottom w:val="outset" w:sz="6" w:space="0" w:color="000000"/>
-              <w:right w:val="outset" w:sz="6" w:space="0" w:color="000000"/>
-            </w:tcBorders>
-          </w:tcPr>
-          <w:p>
-            <w:pPr>
-              <w:pStyle w:val="NormalWeb"/>
-            </w:pPr>
-            <w:r>
-              <w:t>&lt;date or release needed&gt;</w:t>
-            </w:r>
-          </w:p>
-        </w:tc>
-      </w:tr>
-      <w:tr>
-        <w:trPr>
-          <w:tblCellSpacing w:w="7" w:type="dxa"/>
-        </w:trPr>
-        <w:tc>
-          <w:tcPr>
-            <w:tcW w:w="1250" w:type="pct"/>
-            <w:tcBorders>
-              <w:top w:val="outset" w:sz="6" w:space="0" w:color="000000"/>
-              <w:left w:val="outset" w:sz="6" w:space="0" w:color="000000"/>
-              <w:bottom w:val="outset" w:sz="6" w:space="0" w:color="000000"/>
-              <w:right w:val="outset" w:sz="6" w:space="0" w:color="000000"/>
-            </w:tcBorders>
-          </w:tcPr>
-          <w:p>
-            <w:pPr>
-              <w:pStyle w:val="NormalWeb"/>
-            </w:pPr>
-            <w:r>
-              <w:t>...any other management information...</w:t>
-            </w:r>
-          </w:p>
-        </w:tc>
-        <w:tc>
-          <w:tcPr>
-            <w:tcW w:w="3750" w:type="pct"/>
-            <w:tcBorders>
-              <w:top w:val="outset" w:sz="6" w:space="0" w:color="000000"/>
-              <w:left w:val="outset" w:sz="6" w:space="0" w:color="000000"/>
-              <w:bottom w:val="outset" w:sz="6" w:space="0" w:color="000000"/>
-              <w:right w:val="outset" w:sz="6" w:space="0" w:color="000000"/>
-            </w:tcBorders>
-          </w:tcPr>
-          <w:p>
-            <w:pPr>
-              <w:pStyle w:val="NormalWeb"/>
-            </w:pPr>
-            <w:r>
-              <w:t>&lt;...as needed&gt;</w:t>
-            </w:r>
-          </w:p>
-        </w:tc>
-      </w:tr>
-      <w:tr>
-        <w:trPr>
-          <w:tblCellSpacing w:w="7" w:type="dxa"/>
-        </w:trPr>
-        <w:tc>
-          <w:tcPr>
-            <w:tcW w:w="1250" w:type="pct"/>
-            <w:tcBorders>
-              <w:top w:val="outset" w:sz="6" w:space="0" w:color="000000"/>
-              <w:left w:val="outset" w:sz="6" w:space="0" w:color="000000"/>
-              <w:bottom w:val="outset" w:sz="6" w:space="0" w:color="000000"/>
-              <w:right w:val="outset" w:sz="6" w:space="0" w:color="000000"/>
-            </w:tcBorders>
-          </w:tcPr>
-          <w:p>
-            <w:pPr>
-              <w:pStyle w:val="NormalWeb"/>
-            </w:pPr>
-            <w:r>
-              <w:t>Superordinates</w:t>
-            </w:r>
-          </w:p>
-        </w:tc>
-        <w:tc>
-          <w:tcPr>
-            <w:tcW w:w="3750" w:type="pct"/>
-            <w:tcBorders>
-              <w:top w:val="outset" w:sz="6" w:space="0" w:color="000000"/>
-              <w:left w:val="outset" w:sz="6" w:space="0" w:color="000000"/>
-              <w:bottom w:val="outset" w:sz="6" w:space="0" w:color="000000"/>
-              <w:right w:val="outset" w:sz="6" w:space="0" w:color="000000"/>
-            </w:tcBorders>
-          </w:tcPr>
-          <w:p>
-            <w:pPr>
-              <w:pStyle w:val="NormalWeb"/>
-            </w:pPr>
-            <w:r>
-              <w:t>&lt;optional, name of use case(s) that includes this one&gt;</w:t>
-            </w:r>
-          </w:p>
-        </w:tc>
-      </w:tr>
-      <w:tr>
-        <w:trPr>
-          <w:tblCellSpacing w:w="7" w:type="dxa"/>
-        </w:trPr>
-        <w:tc>
-          <w:tcPr>
-            <w:tcW w:w="1250" w:type="pct"/>
-            <w:tcBorders>
-              <w:top w:val="outset" w:sz="6" w:space="0" w:color="000000"/>
-              <w:left w:val="outset" w:sz="6" w:space="0" w:color="000000"/>
-              <w:bottom w:val="outset" w:sz="6" w:space="0" w:color="000000"/>
-              <w:right w:val="outset" w:sz="6" w:space="0" w:color="000000"/>
-            </w:tcBorders>
-          </w:tcPr>
-          <w:p>
-            <w:pPr>
-              <w:pStyle w:val="NormalWeb"/>
-            </w:pPr>
-            <w:r>
-              <w:t>Subordinates</w:t>
-            </w:r>
-          </w:p>
-        </w:tc>
-        <w:tc>
-          <w:tcPr>
-            <w:tcW w:w="3750" w:type="pct"/>
-            <w:tcBorders>
-              <w:top w:val="outset" w:sz="6" w:space="0" w:color="000000"/>
-              <w:left w:val="outset" w:sz="6" w:space="0" w:color="000000"/>
-              <w:bottom w:val="outset" w:sz="6" w:space="0" w:color="000000"/>
-              <w:right w:val="outset" w:sz="6" w:space="0" w:color="000000"/>
-            </w:tcBorders>
-          </w:tcPr>
-          <w:p>
-            <w:pPr>
-              <w:pStyle w:val="NormalWeb"/>
-            </w:pPr>
-            <w:r>
-              <w:t>&lt;optional, depending on tools, links to sub.use cases&gt;</w:t>
+            <w:tcW w:w="3730" w:type="pct"/>
+            <w:tcBorders>
+              <w:top w:val="outset" w:sz="6" w:space="0" w:color="000000"/>
+              <w:left w:val="outset" w:sz="6" w:space="0" w:color="000000"/>
+              <w:bottom w:val="outset" w:sz="6" w:space="0" w:color="000000"/>
+              <w:right w:val="outset" w:sz="6" w:space="0" w:color="000000"/>
+            </w:tcBorders>
+          </w:tcPr>
+          <w:p>
+            <w:pPr>
+              <w:pStyle w:val="NormalWeb"/>
+            </w:pPr>
+            <w:r>
+              <w:t>April 4, 2016</w:t>
             </w:r>
           </w:p>
         </w:tc>
       </w:tr>
     </w:tbl>
-    <w:p>
-      <w:pPr>
-        <w:pStyle w:val="NormalWeb"/>
-      </w:pPr>
-      <w:r>
-        <w:t xml:space="preserve">  </w:t>
-      </w:r>
-    </w:p>
     <w:p>
       <w:pPr>
         <w:pStyle w:val="NormalWeb"/>
@@ -1379,6 +1110,11 @@
       </w:r>
     </w:p>
     <w:p/>
+    <w:p/>
+    <w:p>
+      <w:bookmarkStart w:id="0" w:name="_GoBack"/>
+      <w:bookmarkEnd w:id="0"/>
+    </w:p>
     <w:sectPr>
       <w:pgSz w:w="12240" w:h="15840"/>
       <w:pgMar w:top="1440" w:right="1800" w:bottom="1440" w:left="1800" w:header="720" w:footer="720" w:gutter="0"/>
@@ -2038,7 +1774,7 @@
   <a:extraClrSchemeLst/>
   <a:extLst>
     <a:ext uri="{05A4C25C-085E-4340-85A3-A5531E510DB2}">
-      <thm15:themeFamily xmlns="" xmlns:thm15="http://schemas.microsoft.com/office/thememl/2012/main" name="Office Theme" id="{62F939B6-93AF-4DB8-9C6B-D6C7DFDC589F}" vid="{4A3C46E8-61CC-4603-A589-7422A47A8E4A}"/>
+      <thm15:themeFamily xmlns:thm15="http://schemas.microsoft.com/office/thememl/2012/main" xmlns="" name="Office Theme" id="{62F939B6-93AF-4DB8-9C6B-D6C7DFDC589F}" vid="{4A3C46E8-61CC-4603-A589-7422A47A8E4A}"/>
     </a:ext>
   </a:extLst>
 </a:theme>

</xml_diff>